<commit_message>
update 25 Feb 2023
</commit_message>
<xml_diff>
--- a/Bab II Kajian Teoritis.docx
+++ b/Bab II Kajian Teoritis.docx
@@ -11606,7 +11606,6 @@
         </w:rPr>
         <w:t xml:space="preserve"> </w:t>
       </w:r>
-      <w:proofErr w:type="gramStart"/>
       <w:r>
         <w:rPr>
           <w:rFonts w:ascii="Times New Roman" w:hAnsi="Times New Roman"/>
@@ -11614,9 +11613,9 @@
           <w:iCs/>
           <w:sz w:val="24"/>
         </w:rPr>
-        <w:t>“..</w:t>
-      </w:r>
-      <w:proofErr w:type="gramEnd"/>
+        <w:t xml:space="preserve">“.. </w:t>
+      </w:r>
+      <w:proofErr w:type="spellStart"/>
       <w:r>
         <w:rPr>
           <w:rFonts w:ascii="Times New Roman" w:hAnsi="Times New Roman"/>
@@ -11624,9 +11623,9 @@
           <w:iCs/>
           <w:sz w:val="24"/>
         </w:rPr>
-        <w:t xml:space="preserve"> </w:t>
-      </w:r>
-      <w:proofErr w:type="spellStart"/>
+        <w:t>ini</w:t>
+      </w:r>
+      <w:proofErr w:type="spellEnd"/>
       <w:r>
         <w:rPr>
           <w:rFonts w:ascii="Times New Roman" w:hAnsi="Times New Roman"/>
@@ -11634,9 +11633,9 @@
           <w:iCs/>
           <w:sz w:val="24"/>
         </w:rPr>
-        <w:t>ini</w:t>
-      </w:r>
-      <w:proofErr w:type="spellEnd"/>
+        <w:t xml:space="preserve"> </w:t>
+      </w:r>
+      <w:proofErr w:type="spellStart"/>
       <w:r>
         <w:rPr>
           <w:rFonts w:ascii="Times New Roman" w:hAnsi="Times New Roman"/>
@@ -11644,9 +11643,9 @@
           <w:iCs/>
           <w:sz w:val="24"/>
         </w:rPr>
-        <w:t xml:space="preserve"> </w:t>
-      </w:r>
-      <w:proofErr w:type="spellStart"/>
+        <w:t>sudah</w:t>
+      </w:r>
+      <w:proofErr w:type="spellEnd"/>
       <w:r>
         <w:rPr>
           <w:rFonts w:ascii="Times New Roman" w:hAnsi="Times New Roman"/>
@@ -11654,9 +11653,9 @@
           <w:iCs/>
           <w:sz w:val="24"/>
         </w:rPr>
-        <w:t>sudah</w:t>
-      </w:r>
-      <w:proofErr w:type="spellEnd"/>
+        <w:t xml:space="preserve"> </w:t>
+      </w:r>
+      <w:proofErr w:type="spellStart"/>
       <w:r>
         <w:rPr>
           <w:rFonts w:ascii="Times New Roman" w:hAnsi="Times New Roman"/>
@@ -11664,9 +11663,9 @@
           <w:iCs/>
           <w:sz w:val="24"/>
         </w:rPr>
-        <w:t xml:space="preserve"> </w:t>
-      </w:r>
-      <w:proofErr w:type="spellStart"/>
+        <w:t>surat</w:t>
+      </w:r>
+      <w:proofErr w:type="spellEnd"/>
       <w:r>
         <w:rPr>
           <w:rFonts w:ascii="Times New Roman" w:hAnsi="Times New Roman"/>
@@ -11674,9 +11673,9 @@
           <w:iCs/>
           <w:sz w:val="24"/>
         </w:rPr>
-        <w:t>surat</w:t>
-      </w:r>
-      <w:proofErr w:type="spellEnd"/>
+        <w:t xml:space="preserve"> </w:t>
+      </w:r>
+      <w:proofErr w:type="spellStart"/>
       <w:r>
         <w:rPr>
           <w:rFonts w:ascii="Times New Roman" w:hAnsi="Times New Roman"/>
@@ -11684,9 +11683,9 @@
           <w:iCs/>
           <w:sz w:val="24"/>
         </w:rPr>
-        <w:t xml:space="preserve"> </w:t>
-      </w:r>
-      <w:proofErr w:type="spellStart"/>
+        <w:t>kedua</w:t>
+      </w:r>
+      <w:proofErr w:type="spellEnd"/>
       <w:r>
         <w:rPr>
           <w:rFonts w:ascii="Times New Roman" w:hAnsi="Times New Roman"/>
@@ -11694,9 +11693,9 @@
           <w:iCs/>
           <w:sz w:val="24"/>
         </w:rPr>
-        <w:t>kedua</w:t>
-      </w:r>
-      <w:proofErr w:type="spellEnd"/>
+        <w:t xml:space="preserve">, yang </w:t>
+      </w:r>
+      <w:proofErr w:type="spellStart"/>
       <w:r>
         <w:rPr>
           <w:rFonts w:ascii="Times New Roman" w:hAnsi="Times New Roman"/>
@@ -11704,9 +11703,9 @@
           <w:iCs/>
           <w:sz w:val="24"/>
         </w:rPr>
-        <w:t xml:space="preserve">, yang </w:t>
-      </w:r>
-      <w:proofErr w:type="spellStart"/>
+        <w:t>kutuliskan</w:t>
+      </w:r>
+      <w:proofErr w:type="spellEnd"/>
       <w:r>
         <w:rPr>
           <w:rFonts w:ascii="Times New Roman" w:hAnsi="Times New Roman"/>
@@ -11714,9 +11713,9 @@
           <w:iCs/>
           <w:sz w:val="24"/>
         </w:rPr>
-        <w:t>kutuliskan</w:t>
-      </w:r>
-      <w:proofErr w:type="spellEnd"/>
+        <w:t xml:space="preserve"> </w:t>
+      </w:r>
+      <w:proofErr w:type="spellStart"/>
       <w:r>
         <w:rPr>
           <w:rFonts w:ascii="Times New Roman" w:hAnsi="Times New Roman"/>
@@ -11724,9 +11723,9 @@
           <w:iCs/>
           <w:sz w:val="24"/>
         </w:rPr>
-        <w:t xml:space="preserve"> </w:t>
-      </w:r>
-      <w:proofErr w:type="spellStart"/>
+        <w:t>kepadamu</w:t>
+      </w:r>
+      <w:proofErr w:type="spellEnd"/>
       <w:r>
         <w:rPr>
           <w:rFonts w:ascii="Times New Roman" w:hAnsi="Times New Roman"/>
@@ -11734,9 +11733,303 @@
           <w:iCs/>
           <w:sz w:val="24"/>
         </w:rPr>
-        <w:t>kepadamu</w:t>
-      </w:r>
-      <w:proofErr w:type="spellEnd"/>
+        <w:t>”</w:t>
+      </w:r>
+      <w:r>
+        <w:rPr>
+          <w:rFonts w:ascii="Times New Roman" w:hAnsi="Times New Roman"/>
+          <w:sz w:val="24"/>
+        </w:rPr>
+        <w:t xml:space="preserve"> </w:t>
+      </w:r>
+      <w:proofErr w:type="spellStart"/>
+      <w:r>
+        <w:rPr>
+          <w:rFonts w:ascii="Times New Roman" w:hAnsi="Times New Roman"/>
+          <w:sz w:val="24"/>
+        </w:rPr>
+        <w:t>menyampaikan</w:t>
+      </w:r>
+      <w:proofErr w:type="spellEnd"/>
+      <w:r>
+        <w:rPr>
+          <w:rFonts w:ascii="Times New Roman" w:hAnsi="Times New Roman"/>
+          <w:sz w:val="24"/>
+        </w:rPr>
+        <w:t xml:space="preserve"> </w:t>
+      </w:r>
+      <w:proofErr w:type="spellStart"/>
+      <w:r>
+        <w:rPr>
+          <w:rFonts w:ascii="Times New Roman" w:hAnsi="Times New Roman"/>
+          <w:sz w:val="24"/>
+        </w:rPr>
+        <w:t>bahwa</w:t>
+      </w:r>
+      <w:proofErr w:type="spellEnd"/>
+      <w:r>
+        <w:rPr>
+          <w:rFonts w:ascii="Times New Roman" w:hAnsi="Times New Roman"/>
+          <w:sz w:val="24"/>
+        </w:rPr>
+        <w:t xml:space="preserve"> </w:t>
+      </w:r>
+      <w:proofErr w:type="spellStart"/>
+      <w:r>
+        <w:rPr>
+          <w:rFonts w:ascii="Times New Roman" w:hAnsi="Times New Roman"/>
+          <w:sz w:val="24"/>
+        </w:rPr>
+        <w:t>surat</w:t>
+      </w:r>
+      <w:proofErr w:type="spellEnd"/>
+      <w:r>
+        <w:rPr>
+          <w:rFonts w:ascii="Times New Roman" w:hAnsi="Times New Roman"/>
+          <w:sz w:val="24"/>
+        </w:rPr>
+        <w:t xml:space="preserve"> </w:t>
+      </w:r>
+      <w:proofErr w:type="spellStart"/>
+      <w:r>
+        <w:rPr>
+          <w:rFonts w:ascii="Times New Roman" w:hAnsi="Times New Roman"/>
+          <w:sz w:val="24"/>
+        </w:rPr>
+        <w:t>ini</w:t>
+      </w:r>
+      <w:proofErr w:type="spellEnd"/>
+      <w:r>
+        <w:rPr>
+          <w:rFonts w:ascii="Times New Roman" w:hAnsi="Times New Roman"/>
+          <w:sz w:val="24"/>
+        </w:rPr>
+        <w:t xml:space="preserve"> </w:t>
+      </w:r>
+      <w:proofErr w:type="spellStart"/>
+      <w:r>
+        <w:rPr>
+          <w:rFonts w:ascii="Times New Roman" w:hAnsi="Times New Roman"/>
+          <w:sz w:val="24"/>
+        </w:rPr>
+        <w:t>tidaklah</w:t>
+      </w:r>
+      <w:proofErr w:type="spellEnd"/>
+      <w:r>
+        <w:rPr>
+          <w:rFonts w:ascii="Times New Roman" w:hAnsi="Times New Roman"/>
+          <w:sz w:val="24"/>
+        </w:rPr>
+        <w:t xml:space="preserve"> </w:t>
+      </w:r>
+      <w:proofErr w:type="spellStart"/>
+      <w:r>
+        <w:rPr>
+          <w:rFonts w:ascii="Times New Roman" w:hAnsi="Times New Roman"/>
+          <w:sz w:val="24"/>
+        </w:rPr>
+        <w:t>ditujukan</w:t>
+      </w:r>
+      <w:proofErr w:type="spellEnd"/>
+      <w:r>
+        <w:rPr>
+          <w:rFonts w:ascii="Times New Roman" w:hAnsi="Times New Roman"/>
+          <w:sz w:val="24"/>
+        </w:rPr>
+        <w:t xml:space="preserve"> </w:t>
+      </w:r>
+      <w:proofErr w:type="spellStart"/>
+      <w:r>
+        <w:rPr>
+          <w:rFonts w:ascii="Times New Roman" w:hAnsi="Times New Roman"/>
+          <w:sz w:val="24"/>
+        </w:rPr>
+        <w:t>kepada</w:t>
+      </w:r>
+      <w:proofErr w:type="spellEnd"/>
+      <w:r>
+        <w:rPr>
+          <w:rFonts w:ascii="Times New Roman" w:hAnsi="Times New Roman"/>
+          <w:sz w:val="24"/>
+        </w:rPr>
+        <w:t xml:space="preserve"> </w:t>
+      </w:r>
+      <w:proofErr w:type="spellStart"/>
+      <w:r>
+        <w:rPr>
+          <w:rFonts w:ascii="Times New Roman" w:hAnsi="Times New Roman"/>
+          <w:sz w:val="24"/>
+        </w:rPr>
+        <w:t>jemaat</w:t>
+      </w:r>
+      <w:proofErr w:type="spellEnd"/>
+      <w:r>
+        <w:rPr>
+          <w:rFonts w:ascii="Times New Roman" w:hAnsi="Times New Roman"/>
+          <w:sz w:val="24"/>
+        </w:rPr>
+        <w:t xml:space="preserve"> </w:t>
+      </w:r>
+      <w:proofErr w:type="spellStart"/>
+      <w:r>
+        <w:rPr>
+          <w:rFonts w:ascii="Times New Roman" w:hAnsi="Times New Roman"/>
+          <w:sz w:val="24"/>
+        </w:rPr>
+        <w:t>umum</w:t>
+      </w:r>
+      <w:proofErr w:type="spellEnd"/>
+      <w:r>
+        <w:rPr>
+          <w:rFonts w:ascii="Times New Roman" w:hAnsi="Times New Roman"/>
+          <w:sz w:val="24"/>
+        </w:rPr>
+        <w:t xml:space="preserve"> </w:t>
+      </w:r>
+      <w:proofErr w:type="spellStart"/>
+      <w:r>
+        <w:rPr>
+          <w:rFonts w:ascii="Times New Roman" w:hAnsi="Times New Roman"/>
+          <w:sz w:val="24"/>
+        </w:rPr>
+        <w:t>namun</w:t>
+      </w:r>
+      <w:proofErr w:type="spellEnd"/>
+      <w:r>
+        <w:rPr>
+          <w:rFonts w:ascii="Times New Roman" w:hAnsi="Times New Roman"/>
+          <w:sz w:val="24"/>
+        </w:rPr>
+        <w:t xml:space="preserve"> </w:t>
+      </w:r>
+      <w:proofErr w:type="spellStart"/>
+      <w:r>
+        <w:rPr>
+          <w:rFonts w:ascii="Times New Roman" w:hAnsi="Times New Roman"/>
+          <w:sz w:val="24"/>
+        </w:rPr>
+        <w:t>kepada</w:t>
+      </w:r>
+      <w:proofErr w:type="spellEnd"/>
+      <w:r>
+        <w:rPr>
+          <w:rFonts w:ascii="Times New Roman" w:hAnsi="Times New Roman"/>
+          <w:sz w:val="24"/>
+        </w:rPr>
+        <w:t xml:space="preserve"> </w:t>
+      </w:r>
+      <w:proofErr w:type="spellStart"/>
+      <w:r>
+        <w:rPr>
+          <w:rFonts w:ascii="Times New Roman" w:hAnsi="Times New Roman"/>
+          <w:sz w:val="24"/>
+        </w:rPr>
+        <w:t>jemaat</w:t>
+      </w:r>
+      <w:proofErr w:type="spellEnd"/>
+      <w:r>
+        <w:rPr>
+          <w:rFonts w:ascii="Times New Roman" w:hAnsi="Times New Roman"/>
+          <w:sz w:val="24"/>
+        </w:rPr>
+        <w:t xml:space="preserve"> yang Rasul Petrus </w:t>
+      </w:r>
+      <w:proofErr w:type="spellStart"/>
+      <w:r>
+        <w:rPr>
+          <w:rFonts w:ascii="Times New Roman" w:hAnsi="Times New Roman"/>
+          <w:sz w:val="24"/>
+        </w:rPr>
+        <w:t>tuliskan</w:t>
+      </w:r>
+      <w:proofErr w:type="spellEnd"/>
+      <w:r>
+        <w:rPr>
+          <w:rFonts w:ascii="Times New Roman" w:hAnsi="Times New Roman"/>
+          <w:sz w:val="24"/>
+        </w:rPr>
+        <w:t xml:space="preserve"> </w:t>
+      </w:r>
+      <w:proofErr w:type="spellStart"/>
+      <w:r>
+        <w:rPr>
+          <w:rFonts w:ascii="Times New Roman" w:hAnsi="Times New Roman"/>
+          <w:sz w:val="24"/>
+        </w:rPr>
+        <w:t>dalam</w:t>
+      </w:r>
+      <w:proofErr w:type="spellEnd"/>
+      <w:r>
+        <w:rPr>
+          <w:rFonts w:ascii="Times New Roman" w:hAnsi="Times New Roman"/>
+          <w:sz w:val="24"/>
+        </w:rPr>
+        <w:t xml:space="preserve"> </w:t>
+      </w:r>
+      <w:proofErr w:type="spellStart"/>
+      <w:r>
+        <w:rPr>
+          <w:rFonts w:ascii="Times New Roman" w:hAnsi="Times New Roman"/>
+          <w:sz w:val="24"/>
+        </w:rPr>
+        <w:t>suratnya</w:t>
+      </w:r>
+      <w:proofErr w:type="spellEnd"/>
+      <w:r>
+        <w:rPr>
+          <w:rFonts w:ascii="Times New Roman" w:hAnsi="Times New Roman"/>
+          <w:sz w:val="24"/>
+        </w:rPr>
+        <w:t xml:space="preserve"> yang </w:t>
+      </w:r>
+      <w:proofErr w:type="spellStart"/>
+      <w:r>
+        <w:rPr>
+          <w:rFonts w:ascii="Times New Roman" w:hAnsi="Times New Roman"/>
+          <w:sz w:val="24"/>
+        </w:rPr>
+        <w:t>pertama</w:t>
+      </w:r>
+      <w:proofErr w:type="spellEnd"/>
+      <w:r>
+        <w:rPr>
+          <w:rFonts w:ascii="Times New Roman" w:hAnsi="Times New Roman"/>
+          <w:sz w:val="24"/>
+        </w:rPr>
+        <w:t xml:space="preserve">. Juga pada 3:15 </w:t>
+      </w:r>
+      <w:proofErr w:type="spellStart"/>
+      <w:r>
+        <w:rPr>
+          <w:rFonts w:ascii="Times New Roman" w:hAnsi="Times New Roman"/>
+          <w:sz w:val="24"/>
+        </w:rPr>
+        <w:t>disinggung</w:t>
+      </w:r>
+      <w:proofErr w:type="spellEnd"/>
+      <w:r>
+        <w:rPr>
+          <w:rFonts w:ascii="Times New Roman" w:hAnsi="Times New Roman"/>
+          <w:sz w:val="24"/>
+        </w:rPr>
+        <w:t xml:space="preserve"> </w:t>
+      </w:r>
+      <w:proofErr w:type="spellStart"/>
+      <w:r>
+        <w:rPr>
+          <w:rFonts w:ascii="Times New Roman" w:hAnsi="Times New Roman"/>
+          <w:sz w:val="24"/>
+        </w:rPr>
+        <w:t>bahwa</w:t>
+      </w:r>
+      <w:proofErr w:type="spellEnd"/>
+      <w:r>
+        <w:rPr>
+          <w:rFonts w:ascii="Times New Roman" w:hAnsi="Times New Roman"/>
+          <w:sz w:val="24"/>
+        </w:rPr>
+        <w:t xml:space="preserve"> “</w:t>
+      </w:r>
       <w:r>
         <w:rPr>
           <w:rFonts w:ascii="Times New Roman" w:hAnsi="Times New Roman"/>
@@ -11744,303 +12037,9 @@
           <w:iCs/>
           <w:sz w:val="24"/>
         </w:rPr>
-        <w:t>”</w:t>
-      </w:r>
-      <w:r>
-        <w:rPr>
-          <w:rFonts w:ascii="Times New Roman" w:hAnsi="Times New Roman"/>
-          <w:sz w:val="24"/>
-        </w:rPr>
-        <w:t xml:space="preserve"> </w:t>
-      </w:r>
-      <w:proofErr w:type="spellStart"/>
-      <w:r>
-        <w:rPr>
-          <w:rFonts w:ascii="Times New Roman" w:hAnsi="Times New Roman"/>
-          <w:sz w:val="24"/>
-        </w:rPr>
-        <w:t>menyampaikan</w:t>
-      </w:r>
-      <w:proofErr w:type="spellEnd"/>
-      <w:r>
-        <w:rPr>
-          <w:rFonts w:ascii="Times New Roman" w:hAnsi="Times New Roman"/>
-          <w:sz w:val="24"/>
-        </w:rPr>
-        <w:t xml:space="preserve"> </w:t>
-      </w:r>
-      <w:proofErr w:type="spellStart"/>
-      <w:r>
-        <w:rPr>
-          <w:rFonts w:ascii="Times New Roman" w:hAnsi="Times New Roman"/>
-          <w:sz w:val="24"/>
-        </w:rPr>
-        <w:t>bahwa</w:t>
-      </w:r>
-      <w:proofErr w:type="spellEnd"/>
-      <w:r>
-        <w:rPr>
-          <w:rFonts w:ascii="Times New Roman" w:hAnsi="Times New Roman"/>
-          <w:sz w:val="24"/>
-        </w:rPr>
-        <w:t xml:space="preserve"> </w:t>
-      </w:r>
-      <w:proofErr w:type="spellStart"/>
-      <w:r>
-        <w:rPr>
-          <w:rFonts w:ascii="Times New Roman" w:hAnsi="Times New Roman"/>
-          <w:sz w:val="24"/>
-        </w:rPr>
-        <w:t>surat</w:t>
-      </w:r>
-      <w:proofErr w:type="spellEnd"/>
-      <w:r>
-        <w:rPr>
-          <w:rFonts w:ascii="Times New Roman" w:hAnsi="Times New Roman"/>
-          <w:sz w:val="24"/>
-        </w:rPr>
-        <w:t xml:space="preserve"> </w:t>
-      </w:r>
-      <w:proofErr w:type="spellStart"/>
-      <w:r>
-        <w:rPr>
-          <w:rFonts w:ascii="Times New Roman" w:hAnsi="Times New Roman"/>
-          <w:sz w:val="24"/>
-        </w:rPr>
-        <w:t>ini</w:t>
-      </w:r>
-      <w:proofErr w:type="spellEnd"/>
-      <w:r>
-        <w:rPr>
-          <w:rFonts w:ascii="Times New Roman" w:hAnsi="Times New Roman"/>
-          <w:sz w:val="24"/>
-        </w:rPr>
-        <w:t xml:space="preserve"> </w:t>
-      </w:r>
-      <w:proofErr w:type="spellStart"/>
-      <w:r>
-        <w:rPr>
-          <w:rFonts w:ascii="Times New Roman" w:hAnsi="Times New Roman"/>
-          <w:sz w:val="24"/>
-        </w:rPr>
-        <w:t>tidaklah</w:t>
-      </w:r>
-      <w:proofErr w:type="spellEnd"/>
-      <w:r>
-        <w:rPr>
-          <w:rFonts w:ascii="Times New Roman" w:hAnsi="Times New Roman"/>
-          <w:sz w:val="24"/>
-        </w:rPr>
-        <w:t xml:space="preserve"> </w:t>
-      </w:r>
-      <w:proofErr w:type="spellStart"/>
-      <w:r>
-        <w:rPr>
-          <w:rFonts w:ascii="Times New Roman" w:hAnsi="Times New Roman"/>
-          <w:sz w:val="24"/>
-        </w:rPr>
-        <w:t>ditujukan</w:t>
-      </w:r>
-      <w:proofErr w:type="spellEnd"/>
-      <w:r>
-        <w:rPr>
-          <w:rFonts w:ascii="Times New Roman" w:hAnsi="Times New Roman"/>
-          <w:sz w:val="24"/>
-        </w:rPr>
-        <w:t xml:space="preserve"> </w:t>
-      </w:r>
-      <w:proofErr w:type="spellStart"/>
-      <w:r>
-        <w:rPr>
-          <w:rFonts w:ascii="Times New Roman" w:hAnsi="Times New Roman"/>
-          <w:sz w:val="24"/>
-        </w:rPr>
-        <w:t>kepada</w:t>
-      </w:r>
-      <w:proofErr w:type="spellEnd"/>
-      <w:r>
-        <w:rPr>
-          <w:rFonts w:ascii="Times New Roman" w:hAnsi="Times New Roman"/>
-          <w:sz w:val="24"/>
-        </w:rPr>
-        <w:t xml:space="preserve"> </w:t>
-      </w:r>
-      <w:proofErr w:type="spellStart"/>
-      <w:r>
-        <w:rPr>
-          <w:rFonts w:ascii="Times New Roman" w:hAnsi="Times New Roman"/>
-          <w:sz w:val="24"/>
-        </w:rPr>
-        <w:t>jemaat</w:t>
-      </w:r>
-      <w:proofErr w:type="spellEnd"/>
-      <w:r>
-        <w:rPr>
-          <w:rFonts w:ascii="Times New Roman" w:hAnsi="Times New Roman"/>
-          <w:sz w:val="24"/>
-        </w:rPr>
-        <w:t xml:space="preserve"> </w:t>
-      </w:r>
-      <w:proofErr w:type="spellStart"/>
-      <w:r>
-        <w:rPr>
-          <w:rFonts w:ascii="Times New Roman" w:hAnsi="Times New Roman"/>
-          <w:sz w:val="24"/>
-        </w:rPr>
-        <w:t>umum</w:t>
-      </w:r>
-      <w:proofErr w:type="spellEnd"/>
-      <w:r>
-        <w:rPr>
-          <w:rFonts w:ascii="Times New Roman" w:hAnsi="Times New Roman"/>
-          <w:sz w:val="24"/>
-        </w:rPr>
-        <w:t xml:space="preserve"> </w:t>
-      </w:r>
-      <w:proofErr w:type="spellStart"/>
-      <w:r>
-        <w:rPr>
-          <w:rFonts w:ascii="Times New Roman" w:hAnsi="Times New Roman"/>
-          <w:sz w:val="24"/>
-        </w:rPr>
-        <w:t>namun</w:t>
-      </w:r>
-      <w:proofErr w:type="spellEnd"/>
-      <w:r>
-        <w:rPr>
-          <w:rFonts w:ascii="Times New Roman" w:hAnsi="Times New Roman"/>
-          <w:sz w:val="24"/>
-        </w:rPr>
-        <w:t xml:space="preserve"> </w:t>
-      </w:r>
-      <w:proofErr w:type="spellStart"/>
-      <w:r>
-        <w:rPr>
-          <w:rFonts w:ascii="Times New Roman" w:hAnsi="Times New Roman"/>
-          <w:sz w:val="24"/>
-        </w:rPr>
-        <w:t>kepada</w:t>
-      </w:r>
-      <w:proofErr w:type="spellEnd"/>
-      <w:r>
-        <w:rPr>
-          <w:rFonts w:ascii="Times New Roman" w:hAnsi="Times New Roman"/>
-          <w:sz w:val="24"/>
-        </w:rPr>
-        <w:t xml:space="preserve"> </w:t>
-      </w:r>
-      <w:proofErr w:type="spellStart"/>
-      <w:r>
-        <w:rPr>
-          <w:rFonts w:ascii="Times New Roman" w:hAnsi="Times New Roman"/>
-          <w:sz w:val="24"/>
-        </w:rPr>
-        <w:t>jemaat</w:t>
-      </w:r>
-      <w:proofErr w:type="spellEnd"/>
-      <w:r>
-        <w:rPr>
-          <w:rFonts w:ascii="Times New Roman" w:hAnsi="Times New Roman"/>
-          <w:sz w:val="24"/>
-        </w:rPr>
-        <w:t xml:space="preserve"> yang Rasul Petrus </w:t>
-      </w:r>
-      <w:proofErr w:type="spellStart"/>
-      <w:r>
-        <w:rPr>
-          <w:rFonts w:ascii="Times New Roman" w:hAnsi="Times New Roman"/>
-          <w:sz w:val="24"/>
-        </w:rPr>
-        <w:t>tuliskan</w:t>
-      </w:r>
-      <w:proofErr w:type="spellEnd"/>
-      <w:r>
-        <w:rPr>
-          <w:rFonts w:ascii="Times New Roman" w:hAnsi="Times New Roman"/>
-          <w:sz w:val="24"/>
-        </w:rPr>
-        <w:t xml:space="preserve"> </w:t>
-      </w:r>
-      <w:proofErr w:type="spellStart"/>
-      <w:r>
-        <w:rPr>
-          <w:rFonts w:ascii="Times New Roman" w:hAnsi="Times New Roman"/>
-          <w:sz w:val="24"/>
-        </w:rPr>
-        <w:t>dalam</w:t>
-      </w:r>
-      <w:proofErr w:type="spellEnd"/>
-      <w:r>
-        <w:rPr>
-          <w:rFonts w:ascii="Times New Roman" w:hAnsi="Times New Roman"/>
-          <w:sz w:val="24"/>
-        </w:rPr>
-        <w:t xml:space="preserve"> </w:t>
-      </w:r>
-      <w:proofErr w:type="spellStart"/>
-      <w:r>
-        <w:rPr>
-          <w:rFonts w:ascii="Times New Roman" w:hAnsi="Times New Roman"/>
-          <w:sz w:val="24"/>
-        </w:rPr>
-        <w:t>suratnya</w:t>
-      </w:r>
-      <w:proofErr w:type="spellEnd"/>
-      <w:r>
-        <w:rPr>
-          <w:rFonts w:ascii="Times New Roman" w:hAnsi="Times New Roman"/>
-          <w:sz w:val="24"/>
-        </w:rPr>
-        <w:t xml:space="preserve"> yang </w:t>
-      </w:r>
-      <w:proofErr w:type="spellStart"/>
-      <w:r>
-        <w:rPr>
-          <w:rFonts w:ascii="Times New Roman" w:hAnsi="Times New Roman"/>
-          <w:sz w:val="24"/>
-        </w:rPr>
-        <w:t>pertama</w:t>
-      </w:r>
-      <w:proofErr w:type="spellEnd"/>
-      <w:r>
-        <w:rPr>
-          <w:rFonts w:ascii="Times New Roman" w:hAnsi="Times New Roman"/>
-          <w:sz w:val="24"/>
-        </w:rPr>
-        <w:t xml:space="preserve">. Juga pada 3:15 </w:t>
-      </w:r>
-      <w:proofErr w:type="spellStart"/>
-      <w:r>
-        <w:rPr>
-          <w:rFonts w:ascii="Times New Roman" w:hAnsi="Times New Roman"/>
-          <w:sz w:val="24"/>
-        </w:rPr>
-        <w:t>disinggung</w:t>
-      </w:r>
-      <w:proofErr w:type="spellEnd"/>
-      <w:r>
-        <w:rPr>
-          <w:rFonts w:ascii="Times New Roman" w:hAnsi="Times New Roman"/>
-          <w:sz w:val="24"/>
-        </w:rPr>
-        <w:t xml:space="preserve"> </w:t>
-      </w:r>
-      <w:proofErr w:type="spellStart"/>
-      <w:r>
-        <w:rPr>
-          <w:rFonts w:ascii="Times New Roman" w:hAnsi="Times New Roman"/>
-          <w:sz w:val="24"/>
-        </w:rPr>
-        <w:t>bahwa</w:t>
-      </w:r>
-      <w:proofErr w:type="spellEnd"/>
-      <w:r>
-        <w:rPr>
-          <w:rFonts w:ascii="Times New Roman" w:hAnsi="Times New Roman"/>
-          <w:sz w:val="24"/>
-        </w:rPr>
-        <w:t xml:space="preserve"> “</w:t>
-      </w:r>
+        <w:t xml:space="preserve">…, </w:t>
+      </w:r>
+      <w:proofErr w:type="spellStart"/>
       <w:r>
         <w:rPr>
           <w:rFonts w:ascii="Times New Roman" w:hAnsi="Times New Roman"/>
@@ -12048,9 +12047,9 @@
           <w:iCs/>
           <w:sz w:val="24"/>
         </w:rPr>
-        <w:t xml:space="preserve">…, </w:t>
-      </w:r>
-      <w:proofErr w:type="spellStart"/>
+        <w:t>seperti</w:t>
+      </w:r>
+      <w:proofErr w:type="spellEnd"/>
       <w:r>
         <w:rPr>
           <w:rFonts w:ascii="Times New Roman" w:hAnsi="Times New Roman"/>
@@ -12058,9 +12057,9 @@
           <w:iCs/>
           <w:sz w:val="24"/>
         </w:rPr>
-        <w:t>seperti</w:t>
-      </w:r>
-      <w:proofErr w:type="spellEnd"/>
+        <w:t xml:space="preserve"> Paulus </w:t>
+      </w:r>
+      <w:proofErr w:type="spellStart"/>
       <w:r>
         <w:rPr>
           <w:rFonts w:ascii="Times New Roman" w:hAnsi="Times New Roman"/>
@@ -12068,9 +12067,9 @@
           <w:iCs/>
           <w:sz w:val="24"/>
         </w:rPr>
-        <w:t xml:space="preserve"> Paulus </w:t>
-      </w:r>
-      <w:proofErr w:type="spellStart"/>
+        <w:t>saudara</w:t>
+      </w:r>
+      <w:proofErr w:type="spellEnd"/>
       <w:r>
         <w:rPr>
           <w:rFonts w:ascii="Times New Roman" w:hAnsi="Times New Roman"/>
@@ -12078,9 +12077,9 @@
           <w:iCs/>
           <w:sz w:val="24"/>
         </w:rPr>
-        <w:t>saudara</w:t>
-      </w:r>
-      <w:proofErr w:type="spellEnd"/>
+        <w:t xml:space="preserve"> </w:t>
+      </w:r>
+      <w:proofErr w:type="spellStart"/>
       <w:r>
         <w:rPr>
           <w:rFonts w:ascii="Times New Roman" w:hAnsi="Times New Roman"/>
@@ -12088,9 +12087,9 @@
           <w:iCs/>
           <w:sz w:val="24"/>
         </w:rPr>
-        <w:t xml:space="preserve"> </w:t>
-      </w:r>
-      <w:proofErr w:type="spellStart"/>
+        <w:t>kita</w:t>
+      </w:r>
+      <w:proofErr w:type="spellEnd"/>
       <w:r>
         <w:rPr>
           <w:rFonts w:ascii="Times New Roman" w:hAnsi="Times New Roman"/>
@@ -12098,9 +12097,9 @@
           <w:iCs/>
           <w:sz w:val="24"/>
         </w:rPr>
-        <w:t>kita</w:t>
-      </w:r>
-      <w:proofErr w:type="spellEnd"/>
+        <w:t xml:space="preserve"> yang </w:t>
+      </w:r>
+      <w:proofErr w:type="spellStart"/>
       <w:r>
         <w:rPr>
           <w:rFonts w:ascii="Times New Roman" w:hAnsi="Times New Roman"/>
@@ -12108,9 +12107,9 @@
           <w:iCs/>
           <w:sz w:val="24"/>
         </w:rPr>
-        <w:t xml:space="preserve"> yang </w:t>
-      </w:r>
-      <w:proofErr w:type="spellStart"/>
+        <w:t>kekasih</w:t>
+      </w:r>
+      <w:proofErr w:type="spellEnd"/>
       <w:r>
         <w:rPr>
           <w:rFonts w:ascii="Times New Roman" w:hAnsi="Times New Roman"/>
@@ -12118,9 +12117,9 @@
           <w:iCs/>
           <w:sz w:val="24"/>
         </w:rPr>
-        <w:t>kekasih</w:t>
-      </w:r>
-      <w:proofErr w:type="spellEnd"/>
+        <w:t xml:space="preserve">, </w:t>
+      </w:r>
+      <w:proofErr w:type="spellStart"/>
       <w:r>
         <w:rPr>
           <w:rFonts w:ascii="Times New Roman" w:hAnsi="Times New Roman"/>
@@ -12128,9 +12127,9 @@
           <w:iCs/>
           <w:sz w:val="24"/>
         </w:rPr>
-        <w:t xml:space="preserve">, </w:t>
-      </w:r>
-      <w:proofErr w:type="spellStart"/>
+        <w:t>telah</w:t>
+      </w:r>
+      <w:proofErr w:type="spellEnd"/>
       <w:r>
         <w:rPr>
           <w:rFonts w:ascii="Times New Roman" w:hAnsi="Times New Roman"/>
@@ -12138,9 +12137,9 @@
           <w:iCs/>
           <w:sz w:val="24"/>
         </w:rPr>
-        <w:t>telah</w:t>
-      </w:r>
-      <w:proofErr w:type="spellEnd"/>
+        <w:t xml:space="preserve"> </w:t>
+      </w:r>
+      <w:proofErr w:type="spellStart"/>
       <w:r>
         <w:rPr>
           <w:rFonts w:ascii="Times New Roman" w:hAnsi="Times New Roman"/>
@@ -12148,9 +12147,9 @@
           <w:iCs/>
           <w:sz w:val="24"/>
         </w:rPr>
-        <w:t xml:space="preserve"> </w:t>
-      </w:r>
-      <w:proofErr w:type="spellStart"/>
+        <w:t>menuliskan</w:t>
+      </w:r>
+      <w:proofErr w:type="spellEnd"/>
       <w:r>
         <w:rPr>
           <w:rFonts w:ascii="Times New Roman" w:hAnsi="Times New Roman"/>
@@ -12158,9 +12157,9 @@
           <w:iCs/>
           <w:sz w:val="24"/>
         </w:rPr>
-        <w:t>menuliskan</w:t>
-      </w:r>
-      <w:proofErr w:type="spellEnd"/>
+        <w:t xml:space="preserve"> </w:t>
+      </w:r>
+      <w:proofErr w:type="spellStart"/>
       <w:r>
         <w:rPr>
           <w:rFonts w:ascii="Times New Roman" w:hAnsi="Times New Roman"/>
@@ -12168,9 +12167,9 @@
           <w:iCs/>
           <w:sz w:val="24"/>
         </w:rPr>
-        <w:t xml:space="preserve"> </w:t>
-      </w:r>
-      <w:proofErr w:type="spellStart"/>
+        <w:t>kepadamu</w:t>
+      </w:r>
+      <w:proofErr w:type="spellEnd"/>
       <w:r>
         <w:rPr>
           <w:rFonts w:ascii="Times New Roman" w:hAnsi="Times New Roman"/>
@@ -12178,9 +12177,9 @@
           <w:iCs/>
           <w:sz w:val="24"/>
         </w:rPr>
-        <w:t>kepadamu</w:t>
-      </w:r>
-      <w:proofErr w:type="spellEnd"/>
+        <w:t xml:space="preserve"> </w:t>
+      </w:r>
+      <w:proofErr w:type="spellStart"/>
       <w:r>
         <w:rPr>
           <w:rFonts w:ascii="Times New Roman" w:hAnsi="Times New Roman"/>
@@ -12188,9 +12187,9 @@
           <w:iCs/>
           <w:sz w:val="24"/>
         </w:rPr>
-        <w:t xml:space="preserve"> </w:t>
-      </w:r>
-      <w:proofErr w:type="spellStart"/>
+        <w:t>menurut</w:t>
+      </w:r>
+      <w:proofErr w:type="spellEnd"/>
       <w:r>
         <w:rPr>
           <w:rFonts w:ascii="Times New Roman" w:hAnsi="Times New Roman"/>
@@ -12198,9 +12197,9 @@
           <w:iCs/>
           <w:sz w:val="24"/>
         </w:rPr>
-        <w:t>menurut</w:t>
-      </w:r>
-      <w:proofErr w:type="spellEnd"/>
+        <w:t xml:space="preserve"> </w:t>
+      </w:r>
+      <w:proofErr w:type="spellStart"/>
       <w:r>
         <w:rPr>
           <w:rFonts w:ascii="Times New Roman" w:hAnsi="Times New Roman"/>
@@ -12208,9 +12207,9 @@
           <w:iCs/>
           <w:sz w:val="24"/>
         </w:rPr>
-        <w:t xml:space="preserve"> </w:t>
-      </w:r>
-      <w:proofErr w:type="spellStart"/>
+        <w:t>hikmat</w:t>
+      </w:r>
+      <w:proofErr w:type="spellEnd"/>
       <w:r>
         <w:rPr>
           <w:rFonts w:ascii="Times New Roman" w:hAnsi="Times New Roman"/>
@@ -12218,9 +12217,9 @@
           <w:iCs/>
           <w:sz w:val="24"/>
         </w:rPr>
-        <w:t>hikmat</w:t>
-      </w:r>
-      <w:proofErr w:type="spellEnd"/>
+        <w:t xml:space="preserve"> yang </w:t>
+      </w:r>
+      <w:proofErr w:type="spellStart"/>
       <w:r>
         <w:rPr>
           <w:rFonts w:ascii="Times New Roman" w:hAnsi="Times New Roman"/>
@@ -12228,9 +12227,9 @@
           <w:iCs/>
           <w:sz w:val="24"/>
         </w:rPr>
-        <w:t xml:space="preserve"> yang </w:t>
-      </w:r>
-      <w:proofErr w:type="spellStart"/>
+        <w:t>dikaruniakan</w:t>
+      </w:r>
+      <w:proofErr w:type="spellEnd"/>
       <w:r>
         <w:rPr>
           <w:rFonts w:ascii="Times New Roman" w:hAnsi="Times New Roman"/>
@@ -12238,9 +12237,9 @@
           <w:iCs/>
           <w:sz w:val="24"/>
         </w:rPr>
-        <w:t>dikaruniakan</w:t>
-      </w:r>
-      <w:proofErr w:type="spellEnd"/>
+        <w:t xml:space="preserve"> </w:t>
+      </w:r>
+      <w:proofErr w:type="spellStart"/>
       <w:r>
         <w:rPr>
           <w:rFonts w:ascii="Times New Roman" w:hAnsi="Times New Roman"/>
@@ -12248,10 +12247,9 @@
           <w:iCs/>
           <w:sz w:val="24"/>
         </w:rPr>
-        <w:t xml:space="preserve"> </w:t>
-      </w:r>
-      <w:proofErr w:type="spellStart"/>
-      <w:proofErr w:type="gramStart"/>
+        <w:t>kepadanya</w:t>
+      </w:r>
+      <w:proofErr w:type="spellEnd"/>
       <w:r>
         <w:rPr>
           <w:rFonts w:ascii="Times New Roman" w:hAnsi="Times New Roman"/>
@@ -12259,19 +12257,8 @@
           <w:iCs/>
           <w:sz w:val="24"/>
         </w:rPr>
-        <w:t>kepadanya</w:t>
-      </w:r>
-      <w:proofErr w:type="spellEnd"/>
-      <w:r>
-        <w:rPr>
-          <w:rFonts w:ascii="Times New Roman" w:hAnsi="Times New Roman"/>
-          <w:i/>
-          <w:iCs/>
-          <w:sz w:val="24"/>
-        </w:rPr>
         <w:t xml:space="preserve"> ”</w:t>
       </w:r>
-      <w:proofErr w:type="gramEnd"/>
       <w:r>
         <w:rPr>
           <w:rFonts w:ascii="Times New Roman" w:hAnsi="Times New Roman"/>
@@ -13459,7 +13446,6 @@
         <w:t xml:space="preserve"> </w:t>
       </w:r>
       <w:proofErr w:type="spellStart"/>
-      <w:proofErr w:type="gramStart"/>
       <w:r>
         <w:rPr>
           <w:rFonts w:ascii="Times New Roman" w:hAnsi="Times New Roman"/>
@@ -13473,15 +13459,7 @@
           <w:rFonts w:ascii="Times New Roman" w:hAnsi="Times New Roman"/>
           <w:sz w:val="24"/>
         </w:rPr>
-        <w:t xml:space="preserve">  Kristen</w:t>
-      </w:r>
-      <w:proofErr w:type="gramEnd"/>
-      <w:r>
-        <w:rPr>
-          <w:rFonts w:ascii="Times New Roman" w:hAnsi="Times New Roman"/>
-          <w:sz w:val="24"/>
-        </w:rPr>
-        <w:t xml:space="preserve"> </w:t>
+        <w:t xml:space="preserve">  Kristen </w:t>
       </w:r>
       <w:proofErr w:type="spellStart"/>
       <w:r>
@@ -15030,7 +15008,6 @@
         <w:t xml:space="preserve"> </w:t>
       </w:r>
       <w:proofErr w:type="spellStart"/>
-      <w:proofErr w:type="gramStart"/>
       <w:r>
         <w:rPr>
           <w:rFonts w:ascii="Times New Roman" w:hAnsi="Times New Roman"/>
@@ -15044,15 +15021,7 @@
           <w:rFonts w:ascii="Times New Roman" w:hAnsi="Times New Roman"/>
           <w:sz w:val="24"/>
         </w:rPr>
-        <w:t xml:space="preserve">  yang</w:t>
-      </w:r>
-      <w:proofErr w:type="gramEnd"/>
-      <w:r>
-        <w:rPr>
-          <w:rFonts w:ascii="Times New Roman" w:hAnsi="Times New Roman"/>
-          <w:sz w:val="24"/>
-        </w:rPr>
-        <w:t xml:space="preserve"> </w:t>
+        <w:t xml:space="preserve">  yang </w:t>
       </w:r>
       <w:proofErr w:type="spellStart"/>
       <w:r>
@@ -17372,7 +17341,6 @@
         <w:t xml:space="preserve"> </w:t>
       </w:r>
       <w:proofErr w:type="spellStart"/>
-      <w:proofErr w:type="gramStart"/>
       <w:r>
         <w:rPr>
           <w:rFonts w:ascii="Times New Roman" w:hAnsi="Times New Roman"/>
@@ -17397,7 +17365,6 @@
         <w:t>tak</w:t>
       </w:r>
       <w:proofErr w:type="spellEnd"/>
-      <w:proofErr w:type="gramEnd"/>
       <w:r>
         <w:rPr>
           <w:rFonts w:ascii="Times New Roman" w:hAnsi="Times New Roman"/>
@@ -18074,23 +18041,7 @@
           <w:rFonts w:ascii="Times New Roman" w:hAnsi="Times New Roman"/>
           <w:sz w:val="24"/>
         </w:rPr>
-        <w:t xml:space="preserve"> </w:t>
-      </w:r>
-      <w:proofErr w:type="gramStart"/>
-      <w:r>
-        <w:rPr>
-          <w:rFonts w:ascii="Times New Roman" w:hAnsi="Times New Roman"/>
-          <w:sz w:val="24"/>
-        </w:rPr>
-        <w:t>orang(</w:t>
-      </w:r>
-      <w:proofErr w:type="gramEnd"/>
-      <w:r>
-        <w:rPr>
-          <w:rFonts w:ascii="Times New Roman" w:hAnsi="Times New Roman"/>
-          <w:sz w:val="24"/>
-        </w:rPr>
-        <w:t>2:18)</w:t>
+        <w:t xml:space="preserve"> orang(2:18)</w:t>
       </w:r>
       <w:r>
         <w:rPr>
@@ -18452,7 +18403,6 @@
         <w:t xml:space="preserve">. </w:t>
       </w:r>
       <w:proofErr w:type="spellStart"/>
-      <w:proofErr w:type="gramStart"/>
       <w:r>
         <w:rPr>
           <w:rFonts w:ascii="Times New Roman" w:hAnsi="Times New Roman"/>
@@ -18477,7 +18427,6 @@
         <w:t>kemungkinan</w:t>
       </w:r>
       <w:proofErr w:type="spellEnd"/>
-      <w:proofErr w:type="gramEnd"/>
       <w:r>
         <w:rPr>
           <w:rFonts w:ascii="Times New Roman" w:hAnsi="Times New Roman"/>
@@ -25241,7 +25190,6 @@
         <w:t xml:space="preserve"> dan </w:t>
       </w:r>
       <w:proofErr w:type="spellStart"/>
-      <w:proofErr w:type="gramStart"/>
       <w:r>
         <w:rPr>
           <w:rFonts w:ascii="Times New Roman" w:hAnsi="Times New Roman"/>
@@ -25255,15 +25203,7 @@
           <w:rFonts w:ascii="Times New Roman" w:hAnsi="Times New Roman"/>
           <w:sz w:val="24"/>
         </w:rPr>
-        <w:t>(</w:t>
-      </w:r>
-      <w:proofErr w:type="gramEnd"/>
-      <w:r>
-        <w:rPr>
-          <w:rFonts w:ascii="Times New Roman" w:hAnsi="Times New Roman"/>
-          <w:sz w:val="24"/>
-        </w:rPr>
-        <w:t>2:2-3,4-16)</w:t>
+        <w:t>(2:2-3,4-16)</w:t>
       </w:r>
       <w:r>
         <w:rPr>
@@ -28414,23 +28354,7 @@
           <w:rFonts w:ascii="Times New Roman" w:hAnsi="Times New Roman"/>
           <w:sz w:val="24"/>
         </w:rPr>
-        <w:t xml:space="preserve"> </w:t>
-      </w:r>
-      <w:proofErr w:type="gramStart"/>
-      <w:r>
-        <w:rPr>
-          <w:rFonts w:ascii="Times New Roman" w:hAnsi="Times New Roman"/>
-          <w:sz w:val="24"/>
-        </w:rPr>
-        <w:t>Allah(</w:t>
-      </w:r>
-      <w:proofErr w:type="gramEnd"/>
-      <w:r>
-        <w:rPr>
-          <w:rFonts w:ascii="Times New Roman" w:hAnsi="Times New Roman"/>
-          <w:sz w:val="24"/>
-        </w:rPr>
-        <w:t xml:space="preserve">Galatia 5:22-23). Yang mana </w:t>
+        <w:t xml:space="preserve"> Allah(Galatia 5:22-23). Yang mana </w:t>
       </w:r>
       <w:proofErr w:type="spellStart"/>
       <w:r>
@@ -30358,7 +30282,6 @@
         <w:t xml:space="preserve"> </w:t>
       </w:r>
       <w:proofErr w:type="spellStart"/>
-      <w:proofErr w:type="gramStart"/>
       <w:r>
         <w:rPr>
           <w:rFonts w:ascii="Times New Roman" w:hAnsi="Times New Roman"/>
@@ -30372,15 +30295,7 @@
           <w:rFonts w:ascii="Times New Roman" w:hAnsi="Times New Roman"/>
           <w:sz w:val="24"/>
         </w:rPr>
-        <w:t>..</w:t>
-      </w:r>
-      <w:proofErr w:type="gramEnd"/>
-      <w:r>
-        <w:rPr>
-          <w:rFonts w:ascii="Times New Roman" w:hAnsi="Times New Roman"/>
-          <w:sz w:val="24"/>
-        </w:rPr>
-        <w:t xml:space="preserve"> </w:t>
+        <w:t xml:space="preserve">.. </w:t>
       </w:r>
       <w:r>
         <w:rPr>
@@ -32553,27 +32468,7 @@
           <w:szCs w:val="20"/>
           <w:lang w:val="en-US" w:bidi="he-IL"/>
         </w:rPr>
-        <w:t xml:space="preserve"> </w:t>
-      </w:r>
-      <w:proofErr w:type="spellStart"/>
-      <w:r>
-        <w:rPr>
-          <w:rFonts w:ascii="Times New Roman" w:hAnsi="Times New Roman" w:cs="Arial"/>
-          <w:sz w:val="24"/>
-          <w:szCs w:val="20"/>
-          <w:lang w:val="en-US" w:bidi="he-IL"/>
-        </w:rPr>
-        <w:t>lagi</w:t>
-      </w:r>
-      <w:proofErr w:type="spellEnd"/>
-      <w:r>
-        <w:rPr>
-          <w:rFonts w:ascii="Times New Roman" w:hAnsi="Times New Roman" w:cs="Arial"/>
-          <w:sz w:val="24"/>
-          <w:szCs w:val="20"/>
-          <w:lang w:val="en-US" w:bidi="he-IL"/>
-        </w:rPr>
-        <w:t xml:space="preserve"> </w:t>
+        <w:t xml:space="preserve"> lagi </w:t>
       </w:r>
       <w:proofErr w:type="spellStart"/>
       <w:r>
@@ -39430,31 +39325,7 @@
           <w:color w:val="auto"/>
           <w:sz w:val="24"/>
         </w:rPr>
-        <w:t>Pengenalan</w:t>
-      </w:r>
-      <w:proofErr w:type="spellEnd"/>
-      <w:r>
-        <w:rPr>
-          <w:rFonts w:ascii="Times New Roman" w:hAnsi="Times New Roman"/>
-          <w:b/>
-          <w:bCs/>
-          <w:i w:val="0"/>
-          <w:color w:val="auto"/>
-          <w:sz w:val="24"/>
-        </w:rPr>
-        <w:t xml:space="preserve"> </w:t>
-      </w:r>
-      <w:proofErr w:type="spellStart"/>
-      <w:r>
-        <w:rPr>
-          <w:rFonts w:ascii="Times New Roman" w:hAnsi="Times New Roman"/>
-          <w:b/>
-          <w:bCs/>
-          <w:i w:val="0"/>
-          <w:color w:val="auto"/>
-          <w:sz w:val="24"/>
-        </w:rPr>
-        <w:t>akan</w:t>
+        <w:t>dalam</w:t>
       </w:r>
       <w:proofErr w:type="spellEnd"/>
       <w:r>
@@ -39605,15 +39476,15 @@
           <w:rFonts w:ascii="Times New Roman" w:hAnsi="Times New Roman"/>
           <w:sz w:val="24"/>
         </w:rPr>
-        <w:t xml:space="preserve"> demi </w:t>
-      </w:r>
-      <w:proofErr w:type="spellStart"/>
-      <w:r>
-        <w:rPr>
-          <w:rFonts w:ascii="Times New Roman" w:hAnsi="Times New Roman"/>
-          <w:sz w:val="24"/>
-        </w:rPr>
-        <w:t>tahap</w:t>
+        <w:t xml:space="preserve"> </w:t>
+      </w:r>
+      <w:proofErr w:type="spellStart"/>
+      <w:r>
+        <w:rPr>
+          <w:rFonts w:ascii="Times New Roman" w:hAnsi="Times New Roman"/>
+          <w:sz w:val="24"/>
+        </w:rPr>
+        <w:t>pertahap</w:t>
       </w:r>
       <w:proofErr w:type="spellEnd"/>
       <w:r>
@@ -40777,14 +40648,7 @@
           <w:rFonts w:ascii="Times New Roman" w:hAnsi="Times New Roman"/>
           <w:sz w:val="24"/>
         </w:rPr>
-        <w:t>n</w:t>
-      </w:r>
-      <w:r>
-        <w:rPr>
-          <w:rFonts w:ascii="Times New Roman" w:hAnsi="Times New Roman"/>
-          <w:sz w:val="24"/>
-        </w:rPr>
-        <w:t>amun</w:t>
+        <w:t>namun</w:t>
       </w:r>
       <w:proofErr w:type="spellEnd"/>
       <w:r>
@@ -41674,6 +41538,3058 @@
           <w:sz w:val="24"/>
         </w:rPr>
         <w:t>.</w:t>
+      </w:r>
+    </w:p>
+    <w:p>
+      <w:pPr>
+        <w:spacing w:line="480" w:lineRule="auto"/>
+        <w:ind w:firstLine="567"/>
+        <w:rPr>
+          <w:rFonts w:ascii="Times New Roman" w:hAnsi="Times New Roman"/>
+          <w:sz w:val="24"/>
+        </w:rPr>
+      </w:pPr>
+      <w:r>
+        <w:rPr>
+          <w:rFonts w:ascii="Times New Roman" w:hAnsi="Times New Roman"/>
+          <w:sz w:val="24"/>
+        </w:rPr>
+        <w:t>J. C. Ryle</w:t>
+      </w:r>
+      <w:r>
+        <w:rPr>
+          <w:rFonts w:ascii="Times New Roman" w:hAnsi="Times New Roman"/>
+          <w:sz w:val="24"/>
+        </w:rPr>
+        <w:t xml:space="preserve"> </w:t>
+      </w:r>
+      <w:proofErr w:type="spellStart"/>
+      <w:r>
+        <w:rPr>
+          <w:rFonts w:ascii="Times New Roman" w:hAnsi="Times New Roman"/>
+          <w:sz w:val="24"/>
+        </w:rPr>
+        <w:t>dalam</w:t>
+      </w:r>
+      <w:proofErr w:type="spellEnd"/>
+      <w:r>
+        <w:rPr>
+          <w:rFonts w:ascii="Times New Roman" w:hAnsi="Times New Roman"/>
+          <w:sz w:val="24"/>
+        </w:rPr>
+        <w:t xml:space="preserve"> </w:t>
+      </w:r>
+      <w:proofErr w:type="spellStart"/>
+      <w:r>
+        <w:rPr>
+          <w:rFonts w:ascii="Times New Roman" w:hAnsi="Times New Roman"/>
+          <w:sz w:val="24"/>
+        </w:rPr>
+        <w:t>bukunya</w:t>
+      </w:r>
+      <w:proofErr w:type="spellEnd"/>
+      <w:r>
+        <w:rPr>
+          <w:rFonts w:ascii="Times New Roman" w:hAnsi="Times New Roman"/>
+          <w:sz w:val="24"/>
+        </w:rPr>
+        <w:t xml:space="preserve"> “</w:t>
+      </w:r>
+      <w:proofErr w:type="spellStart"/>
+      <w:r>
+        <w:rPr>
+          <w:rFonts w:ascii="Times New Roman" w:hAnsi="Times New Roman"/>
+          <w:sz w:val="24"/>
+        </w:rPr>
+        <w:t>Holines</w:t>
+      </w:r>
+      <w:proofErr w:type="spellEnd"/>
+      <w:r>
+        <w:rPr>
+          <w:rFonts w:ascii="Times New Roman" w:hAnsi="Times New Roman"/>
+          <w:sz w:val="24"/>
+        </w:rPr>
+        <w:t xml:space="preserve">” </w:t>
+      </w:r>
+      <w:proofErr w:type="spellStart"/>
+      <w:r>
+        <w:rPr>
+          <w:rFonts w:ascii="Times New Roman" w:hAnsi="Times New Roman"/>
+          <w:sz w:val="24"/>
+        </w:rPr>
+        <w:t>menjelaskan</w:t>
+      </w:r>
+      <w:proofErr w:type="spellEnd"/>
+      <w:r>
+        <w:rPr>
+          <w:rFonts w:ascii="Times New Roman" w:hAnsi="Times New Roman"/>
+          <w:sz w:val="24"/>
+        </w:rPr>
+        <w:t xml:space="preserve"> </w:t>
+      </w:r>
+      <w:proofErr w:type="spellStart"/>
+      <w:r>
+        <w:rPr>
+          <w:rFonts w:ascii="Times New Roman" w:hAnsi="Times New Roman"/>
+          <w:sz w:val="24"/>
+        </w:rPr>
+        <w:t>bahwa</w:t>
+      </w:r>
+      <w:proofErr w:type="spellEnd"/>
+      <w:r>
+        <w:rPr>
+          <w:rFonts w:ascii="Times New Roman" w:hAnsi="Times New Roman"/>
+          <w:sz w:val="24"/>
+        </w:rPr>
+        <w:t xml:space="preserve"> </w:t>
+      </w:r>
+      <w:proofErr w:type="spellStart"/>
+      <w:proofErr w:type="gramStart"/>
+      <w:r>
+        <w:rPr>
+          <w:rFonts w:ascii="Times New Roman" w:hAnsi="Times New Roman"/>
+          <w:sz w:val="24"/>
+        </w:rPr>
+        <w:t>pertumbuhan</w:t>
+      </w:r>
+      <w:proofErr w:type="spellEnd"/>
+      <w:r>
+        <w:rPr>
+          <w:rFonts w:ascii="Times New Roman" w:hAnsi="Times New Roman"/>
+          <w:sz w:val="24"/>
+        </w:rPr>
+        <w:t xml:space="preserve">  </w:t>
+      </w:r>
+      <w:proofErr w:type="spellStart"/>
+      <w:r>
+        <w:rPr>
+          <w:rFonts w:ascii="Times New Roman" w:hAnsi="Times New Roman"/>
+          <w:sz w:val="24"/>
+        </w:rPr>
+        <w:t>dalam</w:t>
+      </w:r>
+      <w:proofErr w:type="spellEnd"/>
+      <w:proofErr w:type="gramEnd"/>
+      <w:r>
+        <w:rPr>
+          <w:rFonts w:ascii="Times New Roman" w:hAnsi="Times New Roman"/>
+          <w:sz w:val="24"/>
+        </w:rPr>
+        <w:t xml:space="preserve"> </w:t>
+      </w:r>
+      <w:proofErr w:type="spellStart"/>
+      <w:r>
+        <w:rPr>
+          <w:rFonts w:ascii="Times New Roman" w:hAnsi="Times New Roman"/>
+          <w:sz w:val="24"/>
+        </w:rPr>
+        <w:t>kasih</w:t>
+      </w:r>
+      <w:proofErr w:type="spellEnd"/>
+      <w:r>
+        <w:rPr>
+          <w:rFonts w:ascii="Times New Roman" w:hAnsi="Times New Roman"/>
+          <w:sz w:val="24"/>
+        </w:rPr>
+        <w:t xml:space="preserve"> </w:t>
+      </w:r>
+      <w:proofErr w:type="spellStart"/>
+      <w:r>
+        <w:rPr>
+          <w:rFonts w:ascii="Times New Roman" w:hAnsi="Times New Roman"/>
+          <w:sz w:val="24"/>
+        </w:rPr>
+        <w:t>karina</w:t>
+      </w:r>
+      <w:proofErr w:type="spellEnd"/>
+      <w:r>
+        <w:rPr>
+          <w:rFonts w:ascii="Times New Roman" w:hAnsi="Times New Roman"/>
+          <w:sz w:val="24"/>
+        </w:rPr>
+        <w:t xml:space="preserve"> TUHAN </w:t>
+      </w:r>
+      <w:proofErr w:type="spellStart"/>
+      <w:r>
+        <w:rPr>
+          <w:rFonts w:ascii="Times New Roman" w:hAnsi="Times New Roman"/>
+          <w:sz w:val="24"/>
+        </w:rPr>
+        <w:t>ialah</w:t>
+      </w:r>
+      <w:proofErr w:type="spellEnd"/>
+      <w:r>
+        <w:rPr>
+          <w:rFonts w:ascii="Times New Roman" w:hAnsi="Times New Roman"/>
+          <w:sz w:val="24"/>
+        </w:rPr>
+        <w:t xml:space="preserve"> </w:t>
+      </w:r>
+      <w:proofErr w:type="spellStart"/>
+      <w:r>
+        <w:rPr>
+          <w:rFonts w:ascii="Times New Roman" w:hAnsi="Times New Roman"/>
+          <w:sz w:val="24"/>
+        </w:rPr>
+        <w:t>pertumbuhan</w:t>
+      </w:r>
+      <w:proofErr w:type="spellEnd"/>
+      <w:r>
+        <w:rPr>
+          <w:rFonts w:ascii="Times New Roman" w:hAnsi="Times New Roman"/>
+          <w:sz w:val="24"/>
+        </w:rPr>
+        <w:t xml:space="preserve"> </w:t>
+      </w:r>
+      <w:proofErr w:type="spellStart"/>
+      <w:r>
+        <w:rPr>
+          <w:rFonts w:ascii="Times New Roman" w:hAnsi="Times New Roman"/>
+          <w:sz w:val="24"/>
+        </w:rPr>
+        <w:t>dalam</w:t>
+      </w:r>
+      <w:proofErr w:type="spellEnd"/>
+      <w:r>
+        <w:rPr>
+          <w:rFonts w:ascii="Times New Roman" w:hAnsi="Times New Roman"/>
+          <w:sz w:val="24"/>
+        </w:rPr>
+        <w:t xml:space="preserve"> </w:t>
+      </w:r>
+      <w:proofErr w:type="spellStart"/>
+      <w:r>
+        <w:rPr>
+          <w:rFonts w:ascii="Times New Roman" w:hAnsi="Times New Roman"/>
+          <w:sz w:val="24"/>
+        </w:rPr>
+        <w:t>derajat</w:t>
+      </w:r>
+      <w:proofErr w:type="spellEnd"/>
+      <w:r>
+        <w:rPr>
+          <w:rFonts w:ascii="Times New Roman" w:hAnsi="Times New Roman"/>
+          <w:sz w:val="24"/>
+        </w:rPr>
+        <w:t xml:space="preserve">, </w:t>
+      </w:r>
+      <w:proofErr w:type="spellStart"/>
+      <w:r>
+        <w:rPr>
+          <w:rFonts w:ascii="Times New Roman" w:hAnsi="Times New Roman"/>
+          <w:sz w:val="24"/>
+        </w:rPr>
+        <w:t>ukuran</w:t>
+      </w:r>
+      <w:proofErr w:type="spellEnd"/>
+      <w:r>
+        <w:rPr>
+          <w:rFonts w:ascii="Times New Roman" w:hAnsi="Times New Roman"/>
+          <w:sz w:val="24"/>
+        </w:rPr>
+        <w:t xml:space="preserve">, </w:t>
+      </w:r>
+      <w:proofErr w:type="spellStart"/>
+      <w:r>
+        <w:rPr>
+          <w:rFonts w:ascii="Times New Roman" w:hAnsi="Times New Roman"/>
+          <w:sz w:val="24"/>
+        </w:rPr>
+        <w:t>kekuatan</w:t>
+      </w:r>
+      <w:proofErr w:type="spellEnd"/>
+      <w:r>
+        <w:rPr>
+          <w:rFonts w:ascii="Times New Roman" w:hAnsi="Times New Roman"/>
+          <w:sz w:val="24"/>
+        </w:rPr>
+        <w:t xml:space="preserve">, </w:t>
+      </w:r>
+      <w:proofErr w:type="spellStart"/>
+      <w:r>
+        <w:rPr>
+          <w:rFonts w:ascii="Times New Roman" w:hAnsi="Times New Roman"/>
+          <w:sz w:val="24"/>
+        </w:rPr>
+        <w:t>semangat</w:t>
+      </w:r>
+      <w:proofErr w:type="spellEnd"/>
+      <w:r>
+        <w:rPr>
+          <w:rFonts w:ascii="Times New Roman" w:hAnsi="Times New Roman"/>
+          <w:sz w:val="24"/>
+        </w:rPr>
+        <w:t xml:space="preserve"> dan </w:t>
+      </w:r>
+      <w:proofErr w:type="spellStart"/>
+      <w:r>
+        <w:rPr>
+          <w:rFonts w:ascii="Times New Roman" w:hAnsi="Times New Roman"/>
+          <w:sz w:val="24"/>
+        </w:rPr>
+        <w:t>rahmat</w:t>
+      </w:r>
+      <w:proofErr w:type="spellEnd"/>
+      <w:r>
+        <w:rPr>
+          <w:rFonts w:ascii="Times New Roman" w:hAnsi="Times New Roman"/>
+          <w:sz w:val="24"/>
+        </w:rPr>
+        <w:t xml:space="preserve"> yang </w:t>
+      </w:r>
+      <w:proofErr w:type="spellStart"/>
+      <w:r>
+        <w:rPr>
+          <w:rFonts w:ascii="Times New Roman" w:hAnsi="Times New Roman"/>
+          <w:sz w:val="24"/>
+        </w:rPr>
+        <w:t>dari</w:t>
+      </w:r>
+      <w:proofErr w:type="spellEnd"/>
+      <w:r>
+        <w:rPr>
+          <w:rFonts w:ascii="Times New Roman" w:hAnsi="Times New Roman"/>
+          <w:sz w:val="24"/>
+        </w:rPr>
+        <w:t xml:space="preserve"> </w:t>
+      </w:r>
+      <w:proofErr w:type="spellStart"/>
+      <w:r>
+        <w:rPr>
+          <w:rFonts w:ascii="Times New Roman" w:hAnsi="Times New Roman"/>
+          <w:sz w:val="24"/>
+        </w:rPr>
+        <w:t>Roh</w:t>
+      </w:r>
+      <w:proofErr w:type="spellEnd"/>
+      <w:r>
+        <w:rPr>
+          <w:rFonts w:ascii="Times New Roman" w:hAnsi="Times New Roman"/>
+          <w:sz w:val="24"/>
+        </w:rPr>
+        <w:t xml:space="preserve"> Kudus </w:t>
+      </w:r>
+      <w:proofErr w:type="spellStart"/>
+      <w:r>
+        <w:rPr>
+          <w:rFonts w:ascii="Times New Roman" w:hAnsi="Times New Roman"/>
+          <w:sz w:val="24"/>
+        </w:rPr>
+        <w:t>tanamkan</w:t>
+      </w:r>
+      <w:proofErr w:type="spellEnd"/>
+      <w:r>
+        <w:rPr>
+          <w:rFonts w:ascii="Times New Roman" w:hAnsi="Times New Roman"/>
+          <w:sz w:val="24"/>
+        </w:rPr>
+        <w:t xml:space="preserve"> </w:t>
+      </w:r>
+      <w:proofErr w:type="spellStart"/>
+      <w:r>
+        <w:rPr>
+          <w:rFonts w:ascii="Times New Roman" w:hAnsi="Times New Roman"/>
+          <w:sz w:val="24"/>
+        </w:rPr>
+        <w:t>dalam</w:t>
+      </w:r>
+      <w:proofErr w:type="spellEnd"/>
+      <w:r>
+        <w:rPr>
+          <w:rFonts w:ascii="Times New Roman" w:hAnsi="Times New Roman"/>
+          <w:sz w:val="24"/>
+        </w:rPr>
+        <w:t xml:space="preserve"> </w:t>
+      </w:r>
+      <w:proofErr w:type="spellStart"/>
+      <w:r>
+        <w:rPr>
+          <w:rFonts w:ascii="Times New Roman" w:hAnsi="Times New Roman"/>
+          <w:sz w:val="24"/>
+        </w:rPr>
+        <w:t>hati</w:t>
+      </w:r>
+      <w:proofErr w:type="spellEnd"/>
+      <w:r>
+        <w:rPr>
+          <w:rFonts w:ascii="Times New Roman" w:hAnsi="Times New Roman"/>
+          <w:sz w:val="24"/>
+        </w:rPr>
+        <w:t xml:space="preserve"> orang </w:t>
+      </w:r>
+      <w:proofErr w:type="spellStart"/>
+      <w:r>
+        <w:rPr>
+          <w:rFonts w:ascii="Times New Roman" w:hAnsi="Times New Roman"/>
+          <w:sz w:val="24"/>
+        </w:rPr>
+        <w:t>percaya</w:t>
+      </w:r>
+      <w:proofErr w:type="spellEnd"/>
+      <w:r>
+        <w:rPr>
+          <w:rStyle w:val="FootnoteReference"/>
+          <w:rFonts w:ascii="Times New Roman" w:hAnsi="Times New Roman"/>
+          <w:sz w:val="24"/>
+        </w:rPr>
+        <w:footnoteReference w:id="39"/>
+      </w:r>
+      <w:r>
+        <w:rPr>
+          <w:rFonts w:ascii="Times New Roman" w:hAnsi="Times New Roman"/>
+          <w:sz w:val="24"/>
+        </w:rPr>
+        <w:t xml:space="preserve">. Yang mana Ryle </w:t>
+      </w:r>
+      <w:proofErr w:type="spellStart"/>
+      <w:r>
+        <w:rPr>
+          <w:rFonts w:ascii="Times New Roman" w:hAnsi="Times New Roman"/>
+          <w:sz w:val="24"/>
+        </w:rPr>
+        <w:t>menyakini</w:t>
+      </w:r>
+      <w:proofErr w:type="spellEnd"/>
+      <w:r>
+        <w:rPr>
+          <w:rFonts w:ascii="Times New Roman" w:hAnsi="Times New Roman"/>
+          <w:sz w:val="24"/>
+        </w:rPr>
+        <w:t xml:space="preserve"> </w:t>
+      </w:r>
+      <w:proofErr w:type="spellStart"/>
+      <w:r>
+        <w:rPr>
+          <w:rFonts w:ascii="Times New Roman" w:hAnsi="Times New Roman"/>
+          <w:sz w:val="24"/>
+        </w:rPr>
+        <w:t>bahwa</w:t>
+      </w:r>
+      <w:proofErr w:type="spellEnd"/>
+      <w:r>
+        <w:rPr>
+          <w:rFonts w:ascii="Times New Roman" w:hAnsi="Times New Roman"/>
+          <w:sz w:val="24"/>
+        </w:rPr>
+        <w:t xml:space="preserve"> </w:t>
+      </w:r>
+      <w:proofErr w:type="spellStart"/>
+      <w:r>
+        <w:rPr>
+          <w:rFonts w:ascii="Times New Roman" w:hAnsi="Times New Roman"/>
+          <w:sz w:val="24"/>
+        </w:rPr>
+        <w:t>pertobatan</w:t>
+      </w:r>
+      <w:proofErr w:type="spellEnd"/>
+      <w:r>
+        <w:rPr>
+          <w:rFonts w:ascii="Times New Roman" w:hAnsi="Times New Roman"/>
+          <w:sz w:val="24"/>
+        </w:rPr>
+        <w:t xml:space="preserve">, </w:t>
+      </w:r>
+      <w:proofErr w:type="spellStart"/>
+      <w:r>
+        <w:rPr>
+          <w:rFonts w:ascii="Times New Roman" w:hAnsi="Times New Roman"/>
+          <w:sz w:val="24"/>
+        </w:rPr>
+        <w:t>iman</w:t>
+      </w:r>
+      <w:proofErr w:type="spellEnd"/>
+      <w:r>
+        <w:rPr>
+          <w:rFonts w:ascii="Times New Roman" w:hAnsi="Times New Roman"/>
+          <w:sz w:val="24"/>
+        </w:rPr>
+        <w:t xml:space="preserve">, </w:t>
+      </w:r>
+      <w:proofErr w:type="spellStart"/>
+      <w:r>
+        <w:rPr>
+          <w:rFonts w:ascii="Times New Roman" w:hAnsi="Times New Roman"/>
+          <w:sz w:val="24"/>
+        </w:rPr>
+        <w:t>harapan</w:t>
+      </w:r>
+      <w:proofErr w:type="spellEnd"/>
+      <w:r>
+        <w:rPr>
+          <w:rFonts w:ascii="Times New Roman" w:hAnsi="Times New Roman"/>
+          <w:sz w:val="24"/>
+        </w:rPr>
+        <w:t xml:space="preserve">, </w:t>
+      </w:r>
+      <w:proofErr w:type="spellStart"/>
+      <w:r>
+        <w:rPr>
+          <w:rFonts w:ascii="Times New Roman" w:hAnsi="Times New Roman"/>
+          <w:sz w:val="24"/>
+        </w:rPr>
+        <w:t>kasih</w:t>
+      </w:r>
+      <w:proofErr w:type="spellEnd"/>
+      <w:r>
+        <w:rPr>
+          <w:rFonts w:ascii="Times New Roman" w:hAnsi="Times New Roman"/>
+          <w:sz w:val="24"/>
+        </w:rPr>
+        <w:t xml:space="preserve">, </w:t>
+      </w:r>
+      <w:proofErr w:type="spellStart"/>
+      <w:r>
+        <w:rPr>
+          <w:rFonts w:ascii="Times New Roman" w:hAnsi="Times New Roman"/>
+          <w:sz w:val="24"/>
+        </w:rPr>
+        <w:t>kerendahan</w:t>
+      </w:r>
+      <w:proofErr w:type="spellEnd"/>
+      <w:r>
+        <w:rPr>
+          <w:rFonts w:ascii="Times New Roman" w:hAnsi="Times New Roman"/>
+          <w:sz w:val="24"/>
+        </w:rPr>
+        <w:t xml:space="preserve"> </w:t>
+      </w:r>
+      <w:proofErr w:type="spellStart"/>
+      <w:r>
+        <w:rPr>
+          <w:rFonts w:ascii="Times New Roman" w:hAnsi="Times New Roman"/>
+          <w:sz w:val="24"/>
+        </w:rPr>
+        <w:t>hati</w:t>
+      </w:r>
+      <w:proofErr w:type="spellEnd"/>
+      <w:r>
+        <w:rPr>
+          <w:rFonts w:ascii="Times New Roman" w:hAnsi="Times New Roman"/>
+          <w:sz w:val="24"/>
+        </w:rPr>
+        <w:t xml:space="preserve">, </w:t>
+      </w:r>
+      <w:proofErr w:type="spellStart"/>
+      <w:r>
+        <w:rPr>
+          <w:rFonts w:ascii="Times New Roman" w:hAnsi="Times New Roman"/>
+          <w:sz w:val="24"/>
+        </w:rPr>
+        <w:t>semangat</w:t>
+      </w:r>
+      <w:proofErr w:type="spellEnd"/>
+      <w:r>
+        <w:rPr>
+          <w:rFonts w:ascii="Times New Roman" w:hAnsi="Times New Roman"/>
+          <w:sz w:val="24"/>
+        </w:rPr>
+        <w:t xml:space="preserve">, </w:t>
+      </w:r>
+      <w:proofErr w:type="spellStart"/>
+      <w:r>
+        <w:rPr>
+          <w:rFonts w:ascii="Times New Roman" w:hAnsi="Times New Roman"/>
+          <w:sz w:val="24"/>
+        </w:rPr>
+        <w:t>keberanian</w:t>
+      </w:r>
+      <w:proofErr w:type="spellEnd"/>
+      <w:r>
+        <w:rPr>
+          <w:rFonts w:ascii="Times New Roman" w:hAnsi="Times New Roman"/>
+          <w:sz w:val="24"/>
+        </w:rPr>
+        <w:t xml:space="preserve">, dan </w:t>
+      </w:r>
+      <w:proofErr w:type="spellStart"/>
+      <w:r>
+        <w:rPr>
+          <w:rFonts w:ascii="Times New Roman" w:hAnsi="Times New Roman"/>
+          <w:sz w:val="24"/>
+        </w:rPr>
+        <w:t>sejenisnya</w:t>
+      </w:r>
+      <w:proofErr w:type="spellEnd"/>
+      <w:r>
+        <w:rPr>
+          <w:rFonts w:ascii="Times New Roman" w:hAnsi="Times New Roman"/>
+          <w:sz w:val="24"/>
+        </w:rPr>
+        <w:t xml:space="preserve"> </w:t>
+      </w:r>
+      <w:proofErr w:type="spellStart"/>
+      <w:r>
+        <w:rPr>
+          <w:rFonts w:ascii="Times New Roman" w:hAnsi="Times New Roman"/>
+          <w:sz w:val="24"/>
+        </w:rPr>
+        <w:t>dapat</w:t>
+      </w:r>
+      <w:proofErr w:type="spellEnd"/>
+      <w:r>
+        <w:rPr>
+          <w:rFonts w:ascii="Times New Roman" w:hAnsi="Times New Roman"/>
+          <w:sz w:val="24"/>
+        </w:rPr>
+        <w:t xml:space="preserve"> </w:t>
+      </w:r>
+      <w:proofErr w:type="spellStart"/>
+      <w:r>
+        <w:rPr>
+          <w:rFonts w:ascii="Times New Roman" w:hAnsi="Times New Roman"/>
+          <w:sz w:val="24"/>
+        </w:rPr>
+        <w:t>menjadi</w:t>
+      </w:r>
+      <w:proofErr w:type="spellEnd"/>
+      <w:r>
+        <w:rPr>
+          <w:rFonts w:ascii="Times New Roman" w:hAnsi="Times New Roman"/>
+          <w:sz w:val="24"/>
+        </w:rPr>
+        <w:t xml:space="preserve"> </w:t>
+      </w:r>
+      <w:proofErr w:type="spellStart"/>
+      <w:r>
+        <w:rPr>
+          <w:rFonts w:ascii="Times New Roman" w:hAnsi="Times New Roman"/>
+          <w:sz w:val="24"/>
+        </w:rPr>
+        <w:t>kecil</w:t>
+      </w:r>
+      <w:proofErr w:type="spellEnd"/>
+      <w:r>
+        <w:rPr>
+          <w:rFonts w:ascii="Times New Roman" w:hAnsi="Times New Roman"/>
+          <w:sz w:val="24"/>
+        </w:rPr>
+        <w:t xml:space="preserve"> </w:t>
+      </w:r>
+      <w:proofErr w:type="spellStart"/>
+      <w:r>
+        <w:rPr>
+          <w:rFonts w:ascii="Times New Roman" w:hAnsi="Times New Roman"/>
+          <w:sz w:val="24"/>
+        </w:rPr>
+        <w:t>atau</w:t>
+      </w:r>
+      <w:proofErr w:type="spellEnd"/>
+      <w:r>
+        <w:rPr>
+          <w:rFonts w:ascii="Times New Roman" w:hAnsi="Times New Roman"/>
+          <w:sz w:val="24"/>
+        </w:rPr>
+        <w:t xml:space="preserve"> </w:t>
+      </w:r>
+      <w:proofErr w:type="spellStart"/>
+      <w:r>
+        <w:rPr>
+          <w:rFonts w:ascii="Times New Roman" w:hAnsi="Times New Roman"/>
+          <w:sz w:val="24"/>
+        </w:rPr>
+        <w:t>besar</w:t>
+      </w:r>
+      <w:proofErr w:type="spellEnd"/>
+      <w:r>
+        <w:rPr>
+          <w:rFonts w:ascii="Times New Roman" w:hAnsi="Times New Roman"/>
+          <w:sz w:val="24"/>
+        </w:rPr>
+        <w:t xml:space="preserve">, </w:t>
+      </w:r>
+      <w:proofErr w:type="spellStart"/>
+      <w:r>
+        <w:rPr>
+          <w:rFonts w:ascii="Times New Roman" w:hAnsi="Times New Roman"/>
+          <w:sz w:val="24"/>
+        </w:rPr>
+        <w:t>kuat</w:t>
+      </w:r>
+      <w:proofErr w:type="spellEnd"/>
+      <w:r>
+        <w:rPr>
+          <w:rFonts w:ascii="Times New Roman" w:hAnsi="Times New Roman"/>
+          <w:sz w:val="24"/>
+        </w:rPr>
+        <w:t xml:space="preserve"> </w:t>
+      </w:r>
+      <w:proofErr w:type="spellStart"/>
+      <w:r>
+        <w:rPr>
+          <w:rFonts w:ascii="Times New Roman" w:hAnsi="Times New Roman"/>
+          <w:sz w:val="24"/>
+        </w:rPr>
+        <w:t>atau</w:t>
+      </w:r>
+      <w:proofErr w:type="spellEnd"/>
+      <w:r>
+        <w:rPr>
+          <w:rFonts w:ascii="Times New Roman" w:hAnsi="Times New Roman"/>
+          <w:sz w:val="24"/>
+        </w:rPr>
+        <w:t xml:space="preserve"> </w:t>
+      </w:r>
+      <w:proofErr w:type="spellStart"/>
+      <w:r>
+        <w:rPr>
+          <w:rFonts w:ascii="Times New Roman" w:hAnsi="Times New Roman"/>
+          <w:sz w:val="24"/>
+        </w:rPr>
+        <w:t>lemah</w:t>
+      </w:r>
+      <w:proofErr w:type="spellEnd"/>
+      <w:r>
+        <w:rPr>
+          <w:rFonts w:ascii="Times New Roman" w:hAnsi="Times New Roman"/>
+          <w:sz w:val="24"/>
+        </w:rPr>
+        <w:t xml:space="preserve">, dan </w:t>
+      </w:r>
+      <w:proofErr w:type="spellStart"/>
+      <w:r>
+        <w:rPr>
+          <w:rFonts w:ascii="Times New Roman" w:hAnsi="Times New Roman"/>
+          <w:sz w:val="24"/>
+        </w:rPr>
+        <w:t>dapat</w:t>
+      </w:r>
+      <w:proofErr w:type="spellEnd"/>
+      <w:r>
+        <w:rPr>
+          <w:rFonts w:ascii="Times New Roman" w:hAnsi="Times New Roman"/>
+          <w:sz w:val="24"/>
+        </w:rPr>
+        <w:t xml:space="preserve"> sangat </w:t>
+      </w:r>
+      <w:proofErr w:type="spellStart"/>
+      <w:r>
+        <w:rPr>
+          <w:rFonts w:ascii="Times New Roman" w:hAnsi="Times New Roman"/>
+          <w:sz w:val="24"/>
+        </w:rPr>
+        <w:t>bervariasi</w:t>
+      </w:r>
+      <w:proofErr w:type="spellEnd"/>
+      <w:r>
+        <w:rPr>
+          <w:rFonts w:ascii="Times New Roman" w:hAnsi="Times New Roman"/>
+          <w:sz w:val="24"/>
+        </w:rPr>
+        <w:t xml:space="preserve"> pada orang yang </w:t>
+      </w:r>
+      <w:proofErr w:type="spellStart"/>
+      <w:r>
+        <w:rPr>
+          <w:rFonts w:ascii="Times New Roman" w:hAnsi="Times New Roman"/>
+          <w:sz w:val="24"/>
+        </w:rPr>
+        <w:t>sama</w:t>
+      </w:r>
+      <w:proofErr w:type="spellEnd"/>
+      <w:r>
+        <w:rPr>
+          <w:rFonts w:ascii="Times New Roman" w:hAnsi="Times New Roman"/>
+          <w:sz w:val="24"/>
+        </w:rPr>
+        <w:t xml:space="preserve"> pada </w:t>
+      </w:r>
+      <w:proofErr w:type="spellStart"/>
+      <w:r>
+        <w:rPr>
+          <w:rFonts w:ascii="Times New Roman" w:hAnsi="Times New Roman"/>
+          <w:sz w:val="24"/>
+        </w:rPr>
+        <w:t>periode</w:t>
+      </w:r>
+      <w:proofErr w:type="spellEnd"/>
+      <w:r>
+        <w:rPr>
+          <w:rFonts w:ascii="Times New Roman" w:hAnsi="Times New Roman"/>
+          <w:sz w:val="24"/>
+        </w:rPr>
+        <w:t xml:space="preserve"> yang </w:t>
+      </w:r>
+      <w:proofErr w:type="spellStart"/>
+      <w:r>
+        <w:rPr>
+          <w:rFonts w:ascii="Times New Roman" w:hAnsi="Times New Roman"/>
+          <w:sz w:val="24"/>
+        </w:rPr>
+        <w:t>berbeda</w:t>
+      </w:r>
+      <w:proofErr w:type="spellEnd"/>
+      <w:r>
+        <w:rPr>
+          <w:rFonts w:ascii="Times New Roman" w:hAnsi="Times New Roman"/>
+          <w:sz w:val="24"/>
+        </w:rPr>
+        <w:t xml:space="preserve"> </w:t>
+      </w:r>
+      <w:proofErr w:type="spellStart"/>
+      <w:r>
+        <w:rPr>
+          <w:rFonts w:ascii="Times New Roman" w:hAnsi="Times New Roman"/>
+          <w:sz w:val="24"/>
+        </w:rPr>
+        <w:t>dalam</w:t>
+      </w:r>
+      <w:proofErr w:type="spellEnd"/>
+      <w:r>
+        <w:rPr>
+          <w:rFonts w:ascii="Times New Roman" w:hAnsi="Times New Roman"/>
+          <w:sz w:val="24"/>
+        </w:rPr>
+        <w:t xml:space="preserve"> </w:t>
+      </w:r>
+      <w:proofErr w:type="spellStart"/>
+      <w:r>
+        <w:rPr>
+          <w:rFonts w:ascii="Times New Roman" w:hAnsi="Times New Roman"/>
+          <w:sz w:val="24"/>
+        </w:rPr>
+        <w:t>hidupnya</w:t>
+      </w:r>
+      <w:proofErr w:type="spellEnd"/>
+      <w:r>
+        <w:rPr>
+          <w:rFonts w:ascii="Times New Roman" w:hAnsi="Times New Roman"/>
+          <w:sz w:val="24"/>
+        </w:rPr>
+        <w:t>.</w:t>
+      </w:r>
+    </w:p>
+    <w:p>
+      <w:pPr>
+        <w:spacing w:line="480" w:lineRule="auto"/>
+        <w:ind w:firstLine="567"/>
+      </w:pPr>
+      <w:proofErr w:type="spellStart"/>
+      <w:r>
+        <w:rPr>
+          <w:rFonts w:ascii="Times New Roman" w:hAnsi="Times New Roman"/>
+          <w:sz w:val="24"/>
+        </w:rPr>
+        <w:t>Sehingga</w:t>
+      </w:r>
+      <w:proofErr w:type="spellEnd"/>
+      <w:r>
+        <w:rPr>
+          <w:rFonts w:ascii="Times New Roman" w:hAnsi="Times New Roman"/>
+          <w:sz w:val="24"/>
+        </w:rPr>
+        <w:t xml:space="preserve"> </w:t>
+      </w:r>
+      <w:proofErr w:type="spellStart"/>
+      <w:r>
+        <w:rPr>
+          <w:rFonts w:ascii="Times New Roman" w:hAnsi="Times New Roman"/>
+          <w:sz w:val="24"/>
+        </w:rPr>
+        <w:t>pertumbuhan</w:t>
+      </w:r>
+      <w:proofErr w:type="spellEnd"/>
+      <w:r>
+        <w:rPr>
+          <w:rFonts w:ascii="Times New Roman" w:hAnsi="Times New Roman"/>
+          <w:sz w:val="24"/>
+        </w:rPr>
+        <w:t xml:space="preserve"> </w:t>
+      </w:r>
+      <w:proofErr w:type="spellStart"/>
+      <w:r>
+        <w:rPr>
+          <w:rFonts w:ascii="Times New Roman" w:hAnsi="Times New Roman"/>
+          <w:sz w:val="24"/>
+        </w:rPr>
+        <w:t>dalam</w:t>
+      </w:r>
+      <w:proofErr w:type="spellEnd"/>
+      <w:r>
+        <w:rPr>
+          <w:rFonts w:ascii="Times New Roman" w:hAnsi="Times New Roman"/>
+          <w:sz w:val="24"/>
+        </w:rPr>
+        <w:t xml:space="preserve"> Allah </w:t>
+      </w:r>
+      <w:proofErr w:type="spellStart"/>
+      <w:r>
+        <w:rPr>
+          <w:rFonts w:ascii="Times New Roman" w:hAnsi="Times New Roman"/>
+          <w:sz w:val="24"/>
+        </w:rPr>
+        <w:t>adalah</w:t>
+      </w:r>
+      <w:proofErr w:type="spellEnd"/>
+      <w:r>
+        <w:rPr>
+          <w:rFonts w:ascii="Times New Roman" w:hAnsi="Times New Roman"/>
+          <w:sz w:val="24"/>
+        </w:rPr>
+        <w:t xml:space="preserve"> </w:t>
+      </w:r>
+      <w:proofErr w:type="spellStart"/>
+      <w:r>
+        <w:rPr>
+          <w:rFonts w:ascii="Times New Roman" w:hAnsi="Times New Roman"/>
+          <w:sz w:val="24"/>
+        </w:rPr>
+        <w:t>sebuah</w:t>
+      </w:r>
+      <w:proofErr w:type="spellEnd"/>
+      <w:r>
+        <w:rPr>
+          <w:rFonts w:ascii="Times New Roman" w:hAnsi="Times New Roman"/>
+          <w:sz w:val="24"/>
+        </w:rPr>
+        <w:t xml:space="preserve"> </w:t>
+      </w:r>
+      <w:proofErr w:type="spellStart"/>
+      <w:r>
+        <w:rPr>
+          <w:rFonts w:ascii="Times New Roman" w:hAnsi="Times New Roman"/>
+          <w:sz w:val="24"/>
+        </w:rPr>
+        <w:t>serangkaian</w:t>
+      </w:r>
+      <w:proofErr w:type="spellEnd"/>
+      <w:r>
+        <w:rPr>
+          <w:rFonts w:ascii="Times New Roman" w:hAnsi="Times New Roman"/>
+          <w:sz w:val="24"/>
+        </w:rPr>
+        <w:t xml:space="preserve"> proses </w:t>
+      </w:r>
+      <w:proofErr w:type="spellStart"/>
+      <w:r>
+        <w:rPr>
+          <w:rFonts w:ascii="Times New Roman" w:hAnsi="Times New Roman"/>
+          <w:sz w:val="24"/>
+        </w:rPr>
+        <w:t>pembaharuan</w:t>
+      </w:r>
+      <w:proofErr w:type="spellEnd"/>
+      <w:r>
+        <w:rPr>
+          <w:rFonts w:ascii="Times New Roman" w:hAnsi="Times New Roman"/>
+          <w:sz w:val="24"/>
+        </w:rPr>
+        <w:t xml:space="preserve"> yang </w:t>
+      </w:r>
+      <w:proofErr w:type="spellStart"/>
+      <w:r>
+        <w:rPr>
+          <w:rFonts w:ascii="Times New Roman" w:hAnsi="Times New Roman"/>
+          <w:sz w:val="24"/>
+        </w:rPr>
+        <w:t>berjalan</w:t>
+      </w:r>
+      <w:proofErr w:type="spellEnd"/>
+      <w:r>
+        <w:rPr>
+          <w:rFonts w:ascii="Times New Roman" w:hAnsi="Times New Roman"/>
+          <w:sz w:val="24"/>
+        </w:rPr>
+        <w:t xml:space="preserve"> </w:t>
+      </w:r>
+      <w:proofErr w:type="spellStart"/>
+      <w:r>
+        <w:rPr>
+          <w:rFonts w:ascii="Times New Roman" w:hAnsi="Times New Roman"/>
+          <w:sz w:val="24"/>
+        </w:rPr>
+        <w:t>secara</w:t>
+      </w:r>
+      <w:proofErr w:type="spellEnd"/>
+      <w:r>
+        <w:rPr>
+          <w:rFonts w:ascii="Times New Roman" w:hAnsi="Times New Roman"/>
+          <w:sz w:val="24"/>
+        </w:rPr>
+        <w:t xml:space="preserve"> </w:t>
+      </w:r>
+      <w:proofErr w:type="spellStart"/>
+      <w:r>
+        <w:rPr>
+          <w:rFonts w:ascii="Times New Roman" w:hAnsi="Times New Roman"/>
+          <w:sz w:val="24"/>
+        </w:rPr>
+        <w:t>konstan</w:t>
+      </w:r>
+      <w:proofErr w:type="spellEnd"/>
+      <w:r>
+        <w:rPr>
+          <w:rFonts w:ascii="Times New Roman" w:hAnsi="Times New Roman"/>
+          <w:sz w:val="24"/>
+        </w:rPr>
+        <w:t xml:space="preserve"> </w:t>
+      </w:r>
+      <w:proofErr w:type="spellStart"/>
+      <w:r>
+        <w:rPr>
+          <w:rFonts w:ascii="Times New Roman" w:hAnsi="Times New Roman"/>
+          <w:sz w:val="24"/>
+        </w:rPr>
+        <w:t>dalam</w:t>
+      </w:r>
+      <w:proofErr w:type="spellEnd"/>
+      <w:r>
+        <w:rPr>
+          <w:rFonts w:ascii="Times New Roman" w:hAnsi="Times New Roman"/>
+          <w:sz w:val="24"/>
+        </w:rPr>
+        <w:t xml:space="preserve"> </w:t>
+      </w:r>
+      <w:proofErr w:type="spellStart"/>
+      <w:r>
+        <w:rPr>
+          <w:rFonts w:ascii="Times New Roman" w:hAnsi="Times New Roman"/>
+          <w:sz w:val="24"/>
+        </w:rPr>
+        <w:t>menambahkan</w:t>
+      </w:r>
+      <w:proofErr w:type="spellEnd"/>
+      <w:r>
+        <w:rPr>
+          <w:rFonts w:ascii="Times New Roman" w:hAnsi="Times New Roman"/>
+          <w:sz w:val="24"/>
+        </w:rPr>
+        <w:t xml:space="preserve"> </w:t>
+      </w:r>
+      <w:proofErr w:type="spellStart"/>
+      <w:r>
+        <w:rPr>
+          <w:rFonts w:ascii="Times New Roman" w:hAnsi="Times New Roman"/>
+          <w:sz w:val="24"/>
+        </w:rPr>
+        <w:t>kapasitas</w:t>
+      </w:r>
+      <w:proofErr w:type="spellEnd"/>
+      <w:r>
+        <w:rPr>
+          <w:rFonts w:ascii="Times New Roman" w:hAnsi="Times New Roman"/>
+          <w:sz w:val="24"/>
+        </w:rPr>
+        <w:t xml:space="preserve"> </w:t>
+      </w:r>
+      <w:proofErr w:type="spellStart"/>
+      <w:r>
+        <w:rPr>
+          <w:rFonts w:ascii="Times New Roman" w:hAnsi="Times New Roman"/>
+          <w:sz w:val="24"/>
+        </w:rPr>
+        <w:t>iman</w:t>
+      </w:r>
+      <w:proofErr w:type="spellEnd"/>
+      <w:r>
+        <w:rPr>
+          <w:rFonts w:ascii="Times New Roman" w:hAnsi="Times New Roman"/>
+          <w:sz w:val="24"/>
+        </w:rPr>
+        <w:t xml:space="preserve"> </w:t>
+      </w:r>
+      <w:proofErr w:type="spellStart"/>
+      <w:r>
+        <w:rPr>
+          <w:rFonts w:ascii="Times New Roman" w:hAnsi="Times New Roman"/>
+          <w:sz w:val="24"/>
+        </w:rPr>
+        <w:t>harapan</w:t>
+      </w:r>
+      <w:proofErr w:type="spellEnd"/>
+      <w:r>
+        <w:rPr>
+          <w:rFonts w:ascii="Times New Roman" w:hAnsi="Times New Roman"/>
+          <w:sz w:val="24"/>
+        </w:rPr>
+        <w:t xml:space="preserve">, </w:t>
+      </w:r>
+      <w:proofErr w:type="spellStart"/>
+      <w:r>
+        <w:rPr>
+          <w:rFonts w:ascii="Times New Roman" w:hAnsi="Times New Roman"/>
+          <w:sz w:val="24"/>
+        </w:rPr>
+        <w:t>kasih</w:t>
+      </w:r>
+      <w:proofErr w:type="spellEnd"/>
+      <w:r>
+        <w:rPr>
+          <w:rFonts w:ascii="Times New Roman" w:hAnsi="Times New Roman"/>
+          <w:sz w:val="24"/>
+        </w:rPr>
+        <w:t xml:space="preserve">, </w:t>
+      </w:r>
+      <w:proofErr w:type="spellStart"/>
+      <w:r>
+        <w:rPr>
+          <w:rFonts w:ascii="Times New Roman" w:hAnsi="Times New Roman"/>
+          <w:sz w:val="24"/>
+        </w:rPr>
+        <w:t>kerendahan</w:t>
+      </w:r>
+      <w:proofErr w:type="spellEnd"/>
+      <w:r>
+        <w:rPr>
+          <w:rFonts w:ascii="Times New Roman" w:hAnsi="Times New Roman"/>
+          <w:sz w:val="24"/>
+        </w:rPr>
+        <w:t xml:space="preserve"> </w:t>
+      </w:r>
+      <w:proofErr w:type="spellStart"/>
+      <w:r>
+        <w:rPr>
+          <w:rFonts w:ascii="Times New Roman" w:hAnsi="Times New Roman"/>
+          <w:sz w:val="24"/>
+        </w:rPr>
+        <w:t>hati</w:t>
+      </w:r>
+      <w:proofErr w:type="spellEnd"/>
+      <w:r>
+        <w:rPr>
+          <w:rFonts w:ascii="Times New Roman" w:hAnsi="Times New Roman"/>
+          <w:sz w:val="24"/>
+        </w:rPr>
+        <w:t xml:space="preserve">, </w:t>
+      </w:r>
+      <w:proofErr w:type="spellStart"/>
+      <w:r>
+        <w:rPr>
+          <w:rFonts w:ascii="Times New Roman" w:hAnsi="Times New Roman"/>
+          <w:sz w:val="24"/>
+        </w:rPr>
+        <w:t>ketekunan</w:t>
+      </w:r>
+      <w:proofErr w:type="spellEnd"/>
+      <w:r>
+        <w:rPr>
+          <w:rFonts w:ascii="Times New Roman" w:hAnsi="Times New Roman"/>
+          <w:sz w:val="24"/>
+        </w:rPr>
+        <w:t xml:space="preserve">, </w:t>
+      </w:r>
+      <w:proofErr w:type="spellStart"/>
+      <w:r>
+        <w:rPr>
+          <w:rFonts w:ascii="Times New Roman" w:hAnsi="Times New Roman"/>
+          <w:sz w:val="24"/>
+        </w:rPr>
+        <w:t>pengetahuan</w:t>
+      </w:r>
+      <w:proofErr w:type="spellEnd"/>
+      <w:r>
+        <w:rPr>
+          <w:rFonts w:ascii="Times New Roman" w:hAnsi="Times New Roman"/>
+          <w:sz w:val="24"/>
+        </w:rPr>
+        <w:t xml:space="preserve">, </w:t>
+      </w:r>
+      <w:proofErr w:type="spellStart"/>
+      <w:proofErr w:type="gramStart"/>
+      <w:r>
+        <w:rPr>
+          <w:rFonts w:ascii="Times New Roman" w:hAnsi="Times New Roman"/>
+          <w:sz w:val="24"/>
+        </w:rPr>
+        <w:t>pemahaman</w:t>
+      </w:r>
+      <w:proofErr w:type="spellEnd"/>
+      <w:r>
+        <w:rPr>
+          <w:rFonts w:ascii="Times New Roman" w:hAnsi="Times New Roman"/>
+          <w:sz w:val="24"/>
+        </w:rPr>
+        <w:t xml:space="preserve"> ,</w:t>
+      </w:r>
+      <w:proofErr w:type="gramEnd"/>
+      <w:r>
+        <w:rPr>
+          <w:rFonts w:ascii="Times New Roman" w:hAnsi="Times New Roman"/>
+          <w:sz w:val="24"/>
+        </w:rPr>
+        <w:t xml:space="preserve"> </w:t>
+      </w:r>
+      <w:proofErr w:type="spellStart"/>
+      <w:r>
+        <w:rPr>
+          <w:rFonts w:ascii="Times New Roman" w:hAnsi="Times New Roman"/>
+          <w:sz w:val="24"/>
+        </w:rPr>
+        <w:t>semangat</w:t>
+      </w:r>
+      <w:proofErr w:type="spellEnd"/>
+      <w:r>
+        <w:rPr>
+          <w:rFonts w:ascii="Times New Roman" w:hAnsi="Times New Roman"/>
+          <w:sz w:val="24"/>
+        </w:rPr>
+        <w:t xml:space="preserve"> </w:t>
+      </w:r>
+      <w:proofErr w:type="spellStart"/>
+      <w:r>
+        <w:rPr>
+          <w:rFonts w:ascii="Times New Roman" w:hAnsi="Times New Roman"/>
+          <w:sz w:val="24"/>
+        </w:rPr>
+        <w:t>serta</w:t>
+      </w:r>
+      <w:proofErr w:type="spellEnd"/>
+      <w:r>
+        <w:rPr>
+          <w:rFonts w:ascii="Times New Roman" w:hAnsi="Times New Roman"/>
+          <w:sz w:val="24"/>
+        </w:rPr>
+        <w:t xml:space="preserve"> </w:t>
+      </w:r>
+      <w:proofErr w:type="spellStart"/>
+      <w:r>
+        <w:rPr>
+          <w:rFonts w:ascii="Times New Roman" w:hAnsi="Times New Roman"/>
+          <w:sz w:val="24"/>
+        </w:rPr>
+        <w:t>gairah</w:t>
+      </w:r>
+      <w:proofErr w:type="spellEnd"/>
+      <w:r>
+        <w:rPr>
+          <w:rFonts w:ascii="Times New Roman" w:hAnsi="Times New Roman"/>
+          <w:sz w:val="24"/>
+        </w:rPr>
+        <w:t xml:space="preserve"> </w:t>
+      </w:r>
+      <w:proofErr w:type="spellStart"/>
+      <w:r>
+        <w:rPr>
+          <w:rFonts w:ascii="Times New Roman" w:hAnsi="Times New Roman"/>
+          <w:sz w:val="24"/>
+        </w:rPr>
+        <w:t>menggali</w:t>
+      </w:r>
+      <w:proofErr w:type="spellEnd"/>
+      <w:r>
+        <w:rPr>
+          <w:rFonts w:ascii="Times New Roman" w:hAnsi="Times New Roman"/>
+          <w:sz w:val="24"/>
+        </w:rPr>
+        <w:t xml:space="preserve"> </w:t>
+      </w:r>
+      <w:proofErr w:type="spellStart"/>
+      <w:r>
+        <w:rPr>
+          <w:rFonts w:ascii="Times New Roman" w:hAnsi="Times New Roman"/>
+          <w:sz w:val="24"/>
+        </w:rPr>
+        <w:t>kebenaran</w:t>
+      </w:r>
+      <w:proofErr w:type="spellEnd"/>
+      <w:r>
+        <w:rPr>
+          <w:rFonts w:ascii="Times New Roman" w:hAnsi="Times New Roman"/>
+          <w:sz w:val="24"/>
+        </w:rPr>
+        <w:t xml:space="preserve"> dan </w:t>
+      </w:r>
+      <w:proofErr w:type="spellStart"/>
+      <w:r>
+        <w:rPr>
+          <w:rFonts w:ascii="Times New Roman" w:hAnsi="Times New Roman"/>
+          <w:sz w:val="24"/>
+        </w:rPr>
+        <w:t>sifat-sifat</w:t>
+      </w:r>
+      <w:proofErr w:type="spellEnd"/>
+      <w:r>
+        <w:rPr>
+          <w:rFonts w:ascii="Times New Roman" w:hAnsi="Times New Roman"/>
+          <w:sz w:val="24"/>
+        </w:rPr>
+        <w:t xml:space="preserve"> </w:t>
+      </w:r>
+      <w:proofErr w:type="spellStart"/>
+      <w:r>
+        <w:rPr>
+          <w:rFonts w:ascii="Times New Roman" w:hAnsi="Times New Roman"/>
+          <w:sz w:val="24"/>
+        </w:rPr>
+        <w:t>luhur</w:t>
+      </w:r>
+      <w:proofErr w:type="spellEnd"/>
+      <w:r>
+        <w:rPr>
+          <w:rFonts w:ascii="Times New Roman" w:hAnsi="Times New Roman"/>
+          <w:sz w:val="24"/>
+        </w:rPr>
+        <w:t xml:space="preserve"> yang </w:t>
+      </w:r>
+      <w:proofErr w:type="spellStart"/>
+      <w:r>
+        <w:rPr>
+          <w:rFonts w:ascii="Times New Roman" w:hAnsi="Times New Roman"/>
+          <w:sz w:val="24"/>
+        </w:rPr>
+        <w:t>mengarah</w:t>
+      </w:r>
+      <w:proofErr w:type="spellEnd"/>
+      <w:r>
+        <w:rPr>
+          <w:rFonts w:ascii="Times New Roman" w:hAnsi="Times New Roman"/>
+          <w:sz w:val="24"/>
+        </w:rPr>
+        <w:t xml:space="preserve"> </w:t>
+      </w:r>
+      <w:proofErr w:type="spellStart"/>
+      <w:r>
+        <w:rPr>
+          <w:rFonts w:ascii="Times New Roman" w:hAnsi="Times New Roman"/>
+          <w:sz w:val="24"/>
+        </w:rPr>
+        <w:t>untuk</w:t>
+      </w:r>
+      <w:proofErr w:type="spellEnd"/>
+      <w:r>
+        <w:rPr>
+          <w:rFonts w:ascii="Times New Roman" w:hAnsi="Times New Roman"/>
+          <w:sz w:val="24"/>
+        </w:rPr>
+        <w:t xml:space="preserve"> </w:t>
+      </w:r>
+      <w:proofErr w:type="spellStart"/>
+      <w:r>
+        <w:rPr>
+          <w:rFonts w:ascii="Times New Roman" w:hAnsi="Times New Roman"/>
+          <w:sz w:val="24"/>
+        </w:rPr>
+        <w:t>menjadi</w:t>
+      </w:r>
+      <w:proofErr w:type="spellEnd"/>
+      <w:r>
+        <w:rPr>
+          <w:rFonts w:ascii="Times New Roman" w:hAnsi="Times New Roman"/>
+          <w:sz w:val="24"/>
+        </w:rPr>
+        <w:t xml:space="preserve"> </w:t>
+      </w:r>
+      <w:proofErr w:type="spellStart"/>
+      <w:r>
+        <w:rPr>
+          <w:rFonts w:ascii="Times New Roman" w:hAnsi="Times New Roman"/>
+          <w:sz w:val="24"/>
+        </w:rPr>
+        <w:t>serupa</w:t>
+      </w:r>
+      <w:proofErr w:type="spellEnd"/>
+      <w:r>
+        <w:rPr>
+          <w:rFonts w:ascii="Times New Roman" w:hAnsi="Times New Roman"/>
+          <w:sz w:val="24"/>
+        </w:rPr>
+        <w:t xml:space="preserve"> </w:t>
+      </w:r>
+      <w:proofErr w:type="spellStart"/>
+      <w:r>
+        <w:rPr>
+          <w:rFonts w:ascii="Times New Roman" w:hAnsi="Times New Roman"/>
+          <w:sz w:val="24"/>
+        </w:rPr>
+        <w:t>dengan</w:t>
+      </w:r>
+      <w:proofErr w:type="spellEnd"/>
+      <w:r>
+        <w:rPr>
+          <w:rFonts w:ascii="Times New Roman" w:hAnsi="Times New Roman"/>
+          <w:sz w:val="24"/>
+        </w:rPr>
+        <w:t xml:space="preserve"> </w:t>
+      </w:r>
+      <w:proofErr w:type="spellStart"/>
+      <w:r>
+        <w:rPr>
+          <w:rFonts w:ascii="Times New Roman" w:hAnsi="Times New Roman"/>
+          <w:sz w:val="24"/>
+        </w:rPr>
+        <w:t>Kristus</w:t>
+      </w:r>
+      <w:proofErr w:type="spellEnd"/>
+      <w:r>
+        <w:rPr>
+          <w:rFonts w:ascii="Times New Roman" w:hAnsi="Times New Roman"/>
+          <w:sz w:val="24"/>
+        </w:rPr>
+        <w:t xml:space="preserve"> </w:t>
+      </w:r>
+      <w:proofErr w:type="spellStart"/>
+      <w:r>
+        <w:rPr>
+          <w:rFonts w:ascii="Times New Roman" w:hAnsi="Times New Roman"/>
+          <w:sz w:val="24"/>
+        </w:rPr>
+        <w:t>Yesus</w:t>
+      </w:r>
+      <w:proofErr w:type="spellEnd"/>
+      <w:r>
+        <w:rPr>
+          <w:rFonts w:ascii="Times New Roman" w:hAnsi="Times New Roman"/>
+          <w:sz w:val="24"/>
+        </w:rPr>
+        <w:t xml:space="preserve"> yang </w:t>
+      </w:r>
+      <w:proofErr w:type="spellStart"/>
+      <w:r>
+        <w:rPr>
+          <w:rFonts w:ascii="Times New Roman" w:hAnsi="Times New Roman"/>
+          <w:sz w:val="24"/>
+        </w:rPr>
+        <w:t>adalah</w:t>
+      </w:r>
+      <w:proofErr w:type="spellEnd"/>
+      <w:r>
+        <w:rPr>
+          <w:rFonts w:ascii="Times New Roman" w:hAnsi="Times New Roman"/>
+          <w:sz w:val="24"/>
+        </w:rPr>
+        <w:t xml:space="preserve"> </w:t>
+      </w:r>
+      <w:proofErr w:type="spellStart"/>
+      <w:r>
+        <w:rPr>
+          <w:rFonts w:ascii="Times New Roman" w:hAnsi="Times New Roman"/>
+          <w:sz w:val="24"/>
+        </w:rPr>
+        <w:t>sumber</w:t>
+      </w:r>
+      <w:proofErr w:type="spellEnd"/>
+      <w:r>
+        <w:rPr>
+          <w:rFonts w:ascii="Times New Roman" w:hAnsi="Times New Roman"/>
+          <w:sz w:val="24"/>
+        </w:rPr>
+        <w:t xml:space="preserve"> </w:t>
+      </w:r>
+      <w:proofErr w:type="spellStart"/>
+      <w:r>
+        <w:rPr>
+          <w:rFonts w:ascii="Times New Roman" w:hAnsi="Times New Roman"/>
+          <w:sz w:val="24"/>
+        </w:rPr>
+        <w:t>dari</w:t>
+      </w:r>
+      <w:proofErr w:type="spellEnd"/>
+      <w:r>
+        <w:rPr>
+          <w:rFonts w:ascii="Times New Roman" w:hAnsi="Times New Roman"/>
+          <w:sz w:val="24"/>
+        </w:rPr>
+        <w:t xml:space="preserve"> </w:t>
+      </w:r>
+      <w:proofErr w:type="spellStart"/>
+      <w:r>
+        <w:rPr>
+          <w:rFonts w:ascii="Times New Roman" w:hAnsi="Times New Roman"/>
+          <w:sz w:val="24"/>
+        </w:rPr>
+        <w:t>kesempurnaan</w:t>
+      </w:r>
+      <w:proofErr w:type="spellEnd"/>
+      <w:r>
+        <w:rPr>
+          <w:rFonts w:ascii="Times New Roman" w:hAnsi="Times New Roman"/>
+          <w:sz w:val="24"/>
+        </w:rPr>
+        <w:t xml:space="preserve"> </w:t>
+      </w:r>
+      <w:proofErr w:type="spellStart"/>
+      <w:r>
+        <w:rPr>
+          <w:rFonts w:ascii="Times New Roman" w:hAnsi="Times New Roman"/>
+          <w:sz w:val="24"/>
+        </w:rPr>
+        <w:t>sejati</w:t>
+      </w:r>
+      <w:proofErr w:type="spellEnd"/>
+      <w:r>
+        <w:rPr>
+          <w:rFonts w:ascii="Times New Roman" w:hAnsi="Times New Roman"/>
+          <w:sz w:val="24"/>
+        </w:rPr>
+        <w:t>.</w:t>
+      </w:r>
+    </w:p>
+    <w:p>
+      <w:pPr>
+        <w:pStyle w:val="Heading4"/>
+        <w:numPr>
+          <w:ilvl w:val="0"/>
+          <w:numId w:val="27"/>
+        </w:numPr>
+        <w:spacing w:line="480" w:lineRule="auto"/>
+        <w:ind w:left="426"/>
+        <w:rPr>
+          <w:rFonts w:ascii="Times New Roman" w:hAnsi="Times New Roman"/>
+          <w:b/>
+          <w:bCs/>
+          <w:i w:val="0"/>
+          <w:color w:val="auto"/>
+          <w:sz w:val="24"/>
+        </w:rPr>
+      </w:pPr>
+      <w:proofErr w:type="spellStart"/>
+      <w:r>
+        <w:rPr>
+          <w:rFonts w:ascii="Times New Roman" w:hAnsi="Times New Roman"/>
+          <w:b/>
+          <w:bCs/>
+          <w:i w:val="0"/>
+          <w:color w:val="auto"/>
+          <w:sz w:val="24"/>
+        </w:rPr>
+        <w:t>Pengertian</w:t>
+      </w:r>
+      <w:proofErr w:type="spellEnd"/>
+      <w:r>
+        <w:rPr>
+          <w:rFonts w:ascii="Times New Roman" w:hAnsi="Times New Roman"/>
+          <w:b/>
+          <w:bCs/>
+          <w:i w:val="0"/>
+          <w:color w:val="auto"/>
+          <w:sz w:val="24"/>
+        </w:rPr>
+        <w:t xml:space="preserve"> </w:t>
+      </w:r>
+      <w:proofErr w:type="spellStart"/>
+      <w:r>
+        <w:rPr>
+          <w:rFonts w:ascii="Times New Roman" w:hAnsi="Times New Roman"/>
+          <w:b/>
+          <w:bCs/>
+          <w:i w:val="0"/>
+          <w:color w:val="auto"/>
+          <w:sz w:val="24"/>
+        </w:rPr>
+        <w:t>Pengenalan</w:t>
+      </w:r>
+      <w:proofErr w:type="spellEnd"/>
+      <w:r>
+        <w:rPr>
+          <w:rFonts w:ascii="Times New Roman" w:hAnsi="Times New Roman"/>
+          <w:b/>
+          <w:bCs/>
+          <w:i w:val="0"/>
+          <w:color w:val="auto"/>
+          <w:sz w:val="24"/>
+        </w:rPr>
+        <w:t xml:space="preserve"> </w:t>
+      </w:r>
+      <w:proofErr w:type="spellStart"/>
+      <w:r>
+        <w:rPr>
+          <w:rFonts w:ascii="Times New Roman" w:hAnsi="Times New Roman"/>
+          <w:b/>
+          <w:bCs/>
+          <w:i w:val="0"/>
+          <w:color w:val="auto"/>
+          <w:sz w:val="24"/>
+        </w:rPr>
+        <w:t>akan</w:t>
+      </w:r>
+      <w:proofErr w:type="spellEnd"/>
+      <w:r>
+        <w:rPr>
+          <w:rFonts w:ascii="Times New Roman" w:hAnsi="Times New Roman"/>
+          <w:b/>
+          <w:bCs/>
+          <w:i w:val="0"/>
+          <w:color w:val="auto"/>
+          <w:sz w:val="24"/>
+        </w:rPr>
+        <w:t xml:space="preserve"> Allah</w:t>
+      </w:r>
+    </w:p>
+    <w:p>
+      <w:pPr>
+        <w:spacing w:line="480" w:lineRule="auto"/>
+        <w:ind w:firstLine="567"/>
+        <w:jc w:val="both"/>
+        <w:rPr>
+          <w:rFonts w:ascii="Times New Roman" w:hAnsi="Times New Roman"/>
+          <w:sz w:val="24"/>
+        </w:rPr>
+      </w:pPr>
+      <w:proofErr w:type="spellStart"/>
+      <w:r>
+        <w:rPr>
+          <w:rFonts w:ascii="Times New Roman" w:hAnsi="Times New Roman"/>
+          <w:sz w:val="24"/>
+        </w:rPr>
+        <w:t>Pertumbuhan</w:t>
+      </w:r>
+      <w:proofErr w:type="spellEnd"/>
+      <w:r>
+        <w:rPr>
+          <w:rFonts w:ascii="Times New Roman" w:hAnsi="Times New Roman"/>
+          <w:sz w:val="24"/>
+        </w:rPr>
+        <w:t xml:space="preserve"> </w:t>
+      </w:r>
+      <w:proofErr w:type="spellStart"/>
+      <w:r>
+        <w:rPr>
+          <w:rFonts w:ascii="Times New Roman" w:hAnsi="Times New Roman"/>
+          <w:sz w:val="24"/>
+        </w:rPr>
+        <w:t>kerohanian</w:t>
+      </w:r>
+      <w:proofErr w:type="spellEnd"/>
+      <w:r>
+        <w:rPr>
+          <w:rFonts w:ascii="Times New Roman" w:hAnsi="Times New Roman"/>
+          <w:sz w:val="24"/>
+        </w:rPr>
+        <w:t xml:space="preserve"> </w:t>
+      </w:r>
+      <w:proofErr w:type="spellStart"/>
+      <w:r>
+        <w:rPr>
+          <w:rFonts w:ascii="Times New Roman" w:hAnsi="Times New Roman"/>
+          <w:sz w:val="24"/>
+        </w:rPr>
+        <w:t>memiliki</w:t>
+      </w:r>
+      <w:proofErr w:type="spellEnd"/>
+      <w:r>
+        <w:rPr>
+          <w:rFonts w:ascii="Times New Roman" w:hAnsi="Times New Roman"/>
+          <w:sz w:val="24"/>
+        </w:rPr>
+        <w:t xml:space="preserve"> </w:t>
+      </w:r>
+      <w:proofErr w:type="spellStart"/>
+      <w:r>
+        <w:rPr>
+          <w:rFonts w:ascii="Times New Roman" w:hAnsi="Times New Roman"/>
+          <w:sz w:val="24"/>
+        </w:rPr>
+        <w:t>kaitan</w:t>
+      </w:r>
+      <w:proofErr w:type="spellEnd"/>
+      <w:r>
+        <w:rPr>
+          <w:rFonts w:ascii="Times New Roman" w:hAnsi="Times New Roman"/>
+          <w:sz w:val="24"/>
+        </w:rPr>
+        <w:t xml:space="preserve"> yang </w:t>
+      </w:r>
+      <w:proofErr w:type="spellStart"/>
+      <w:r>
+        <w:rPr>
+          <w:rFonts w:ascii="Times New Roman" w:hAnsi="Times New Roman"/>
+          <w:sz w:val="24"/>
+        </w:rPr>
+        <w:t>lekat</w:t>
+      </w:r>
+      <w:proofErr w:type="spellEnd"/>
+      <w:r>
+        <w:rPr>
+          <w:rFonts w:ascii="Times New Roman" w:hAnsi="Times New Roman"/>
+          <w:sz w:val="24"/>
+        </w:rPr>
+        <w:t xml:space="preserve"> </w:t>
+      </w:r>
+      <w:proofErr w:type="spellStart"/>
+      <w:r>
+        <w:rPr>
+          <w:rFonts w:ascii="Times New Roman" w:hAnsi="Times New Roman"/>
+          <w:sz w:val="24"/>
+        </w:rPr>
+        <w:t>dengan</w:t>
+      </w:r>
+      <w:proofErr w:type="spellEnd"/>
+      <w:r>
+        <w:rPr>
+          <w:rFonts w:ascii="Times New Roman" w:hAnsi="Times New Roman"/>
+          <w:sz w:val="24"/>
+        </w:rPr>
+        <w:t xml:space="preserve"> </w:t>
+      </w:r>
+      <w:proofErr w:type="spellStart"/>
+      <w:r>
+        <w:rPr>
+          <w:rFonts w:ascii="Times New Roman" w:hAnsi="Times New Roman"/>
+          <w:sz w:val="24"/>
+        </w:rPr>
+        <w:t>pengenalan</w:t>
+      </w:r>
+      <w:proofErr w:type="spellEnd"/>
+      <w:r>
+        <w:rPr>
+          <w:rFonts w:ascii="Times New Roman" w:hAnsi="Times New Roman"/>
+          <w:sz w:val="24"/>
+        </w:rPr>
+        <w:t xml:space="preserve"> </w:t>
+      </w:r>
+      <w:proofErr w:type="spellStart"/>
+      <w:r>
+        <w:rPr>
+          <w:rFonts w:ascii="Times New Roman" w:hAnsi="Times New Roman"/>
+          <w:sz w:val="24"/>
+        </w:rPr>
+        <w:t>akan</w:t>
+      </w:r>
+      <w:proofErr w:type="spellEnd"/>
+      <w:r>
+        <w:rPr>
+          <w:rFonts w:ascii="Times New Roman" w:hAnsi="Times New Roman"/>
+          <w:sz w:val="24"/>
+        </w:rPr>
+        <w:t xml:space="preserve"> Allah. </w:t>
+      </w:r>
+      <w:proofErr w:type="spellStart"/>
+      <w:r>
+        <w:rPr>
+          <w:rFonts w:ascii="Times New Roman" w:hAnsi="Times New Roman"/>
+          <w:sz w:val="24"/>
+        </w:rPr>
+        <w:t>Dalan</w:t>
+      </w:r>
+      <w:proofErr w:type="spellEnd"/>
+      <w:r>
+        <w:rPr>
+          <w:rFonts w:ascii="Times New Roman" w:hAnsi="Times New Roman"/>
+          <w:sz w:val="24"/>
+        </w:rPr>
+        <w:t xml:space="preserve"> Hosea 4:6 </w:t>
+      </w:r>
+      <w:proofErr w:type="spellStart"/>
+      <w:r>
+        <w:rPr>
+          <w:rFonts w:ascii="Times New Roman" w:hAnsi="Times New Roman"/>
+          <w:sz w:val="24"/>
+        </w:rPr>
+        <w:t>menuliskan</w:t>
+      </w:r>
+      <w:proofErr w:type="spellEnd"/>
+      <w:r>
+        <w:rPr>
+          <w:rFonts w:ascii="Times New Roman" w:hAnsi="Times New Roman"/>
+          <w:sz w:val="24"/>
+        </w:rPr>
+        <w:t xml:space="preserve"> </w:t>
+      </w:r>
+      <w:proofErr w:type="spellStart"/>
+      <w:r>
+        <w:rPr>
+          <w:rFonts w:ascii="Times New Roman" w:hAnsi="Times New Roman"/>
+          <w:sz w:val="24"/>
+        </w:rPr>
+        <w:t>bahwa</w:t>
+      </w:r>
+      <w:proofErr w:type="spellEnd"/>
+      <w:r>
+        <w:rPr>
+          <w:rFonts w:ascii="Times New Roman" w:hAnsi="Times New Roman"/>
+          <w:sz w:val="24"/>
+        </w:rPr>
+        <w:t xml:space="preserve"> “</w:t>
+      </w:r>
+      <w:proofErr w:type="spellStart"/>
+      <w:r>
+        <w:rPr>
+          <w:rFonts w:ascii="Times New Roman" w:hAnsi="Times New Roman"/>
+          <w:sz w:val="24"/>
+        </w:rPr>
+        <w:t>Umat</w:t>
+      </w:r>
+      <w:proofErr w:type="spellEnd"/>
+      <w:r>
+        <w:rPr>
+          <w:rFonts w:ascii="Times New Roman" w:hAnsi="Times New Roman"/>
+          <w:sz w:val="24"/>
+        </w:rPr>
+        <w:t xml:space="preserve">-Ku </w:t>
+      </w:r>
+      <w:proofErr w:type="spellStart"/>
+      <w:r>
+        <w:rPr>
+          <w:rFonts w:ascii="Times New Roman" w:hAnsi="Times New Roman"/>
+          <w:sz w:val="24"/>
+        </w:rPr>
+        <w:t>binasa</w:t>
+      </w:r>
+      <w:proofErr w:type="spellEnd"/>
+      <w:r>
+        <w:rPr>
+          <w:rFonts w:ascii="Times New Roman" w:hAnsi="Times New Roman"/>
+          <w:sz w:val="24"/>
+        </w:rPr>
+        <w:t xml:space="preserve"> </w:t>
+      </w:r>
+      <w:proofErr w:type="spellStart"/>
+      <w:r>
+        <w:rPr>
+          <w:rFonts w:ascii="Times New Roman" w:hAnsi="Times New Roman"/>
+          <w:sz w:val="24"/>
+        </w:rPr>
+        <w:t>karena</w:t>
+      </w:r>
+      <w:proofErr w:type="spellEnd"/>
+      <w:r>
+        <w:rPr>
+          <w:rFonts w:ascii="Times New Roman" w:hAnsi="Times New Roman"/>
+          <w:sz w:val="24"/>
+        </w:rPr>
+        <w:t xml:space="preserve"> </w:t>
+      </w:r>
+      <w:proofErr w:type="spellStart"/>
+      <w:r>
+        <w:rPr>
+          <w:rFonts w:ascii="Times New Roman" w:hAnsi="Times New Roman"/>
+          <w:sz w:val="24"/>
+        </w:rPr>
+        <w:t>tidak</w:t>
+      </w:r>
+      <w:proofErr w:type="spellEnd"/>
+      <w:r>
+        <w:rPr>
+          <w:rFonts w:ascii="Times New Roman" w:hAnsi="Times New Roman"/>
+          <w:sz w:val="24"/>
+        </w:rPr>
+        <w:t xml:space="preserve"> </w:t>
+      </w:r>
+      <w:proofErr w:type="spellStart"/>
+      <w:r>
+        <w:rPr>
+          <w:rFonts w:ascii="Times New Roman" w:hAnsi="Times New Roman"/>
+          <w:sz w:val="24"/>
+        </w:rPr>
+        <w:t>mengenal</w:t>
+      </w:r>
+      <w:proofErr w:type="spellEnd"/>
+      <w:r>
+        <w:rPr>
+          <w:rFonts w:ascii="Times New Roman" w:hAnsi="Times New Roman"/>
+          <w:sz w:val="24"/>
+        </w:rPr>
+        <w:t xml:space="preserve"> Allah; </w:t>
+      </w:r>
+      <w:proofErr w:type="spellStart"/>
+      <w:r>
+        <w:rPr>
+          <w:rFonts w:ascii="Times New Roman" w:hAnsi="Times New Roman"/>
+          <w:sz w:val="24"/>
+        </w:rPr>
+        <w:t>karena</w:t>
+      </w:r>
+      <w:proofErr w:type="spellEnd"/>
+      <w:r>
+        <w:rPr>
+          <w:rFonts w:ascii="Times New Roman" w:hAnsi="Times New Roman"/>
+          <w:sz w:val="24"/>
+        </w:rPr>
+        <w:t xml:space="preserve"> </w:t>
+      </w:r>
+      <w:proofErr w:type="spellStart"/>
+      <w:r>
+        <w:rPr>
+          <w:rFonts w:ascii="Times New Roman" w:hAnsi="Times New Roman"/>
+          <w:sz w:val="24"/>
+        </w:rPr>
+        <w:t>engkaulah</w:t>
+      </w:r>
+      <w:proofErr w:type="spellEnd"/>
+      <w:r>
+        <w:rPr>
+          <w:rFonts w:ascii="Times New Roman" w:hAnsi="Times New Roman"/>
+          <w:sz w:val="24"/>
+        </w:rPr>
+        <w:t xml:space="preserve"> yang </w:t>
+      </w:r>
+      <w:proofErr w:type="spellStart"/>
+      <w:r>
+        <w:rPr>
+          <w:rFonts w:ascii="Times New Roman" w:hAnsi="Times New Roman"/>
+          <w:sz w:val="24"/>
+        </w:rPr>
+        <w:t>menolak</w:t>
+      </w:r>
+      <w:proofErr w:type="spellEnd"/>
+      <w:r>
+        <w:rPr>
+          <w:rFonts w:ascii="Times New Roman" w:hAnsi="Times New Roman"/>
+          <w:sz w:val="24"/>
+        </w:rPr>
+        <w:t xml:space="preserve"> </w:t>
+      </w:r>
+      <w:proofErr w:type="spellStart"/>
+      <w:r>
+        <w:rPr>
+          <w:rFonts w:ascii="Times New Roman" w:hAnsi="Times New Roman"/>
+          <w:sz w:val="24"/>
+        </w:rPr>
+        <w:t>pengenalan</w:t>
+      </w:r>
+      <w:proofErr w:type="spellEnd"/>
+      <w:r>
+        <w:rPr>
+          <w:rFonts w:ascii="Times New Roman" w:hAnsi="Times New Roman"/>
+          <w:sz w:val="24"/>
+        </w:rPr>
+        <w:t xml:space="preserve"> </w:t>
+      </w:r>
+      <w:proofErr w:type="spellStart"/>
+      <w:r>
+        <w:rPr>
+          <w:rFonts w:ascii="Times New Roman" w:hAnsi="Times New Roman"/>
+          <w:sz w:val="24"/>
+        </w:rPr>
+        <w:t>itu</w:t>
+      </w:r>
+      <w:proofErr w:type="spellEnd"/>
+      <w:r>
+        <w:rPr>
+          <w:rFonts w:ascii="Times New Roman" w:hAnsi="Times New Roman"/>
+          <w:sz w:val="24"/>
+        </w:rPr>
+        <w:t xml:space="preserve"> </w:t>
+      </w:r>
+      <w:proofErr w:type="spellStart"/>
+      <w:r>
+        <w:rPr>
+          <w:rFonts w:ascii="Times New Roman" w:hAnsi="Times New Roman"/>
+          <w:sz w:val="24"/>
+        </w:rPr>
+        <w:t>maka</w:t>
+      </w:r>
+      <w:proofErr w:type="spellEnd"/>
+      <w:r>
+        <w:rPr>
+          <w:rFonts w:ascii="Times New Roman" w:hAnsi="Times New Roman"/>
+          <w:sz w:val="24"/>
+        </w:rPr>
+        <w:t xml:space="preserve"> Aku </w:t>
+      </w:r>
+      <w:proofErr w:type="spellStart"/>
+      <w:r>
+        <w:rPr>
+          <w:rFonts w:ascii="Times New Roman" w:hAnsi="Times New Roman"/>
+          <w:sz w:val="24"/>
+        </w:rPr>
+        <w:t>menolak</w:t>
+      </w:r>
+      <w:proofErr w:type="spellEnd"/>
+      <w:r>
+        <w:rPr>
+          <w:rFonts w:ascii="Times New Roman" w:hAnsi="Times New Roman"/>
+          <w:sz w:val="24"/>
+        </w:rPr>
+        <w:t xml:space="preserve"> </w:t>
+      </w:r>
+      <w:proofErr w:type="spellStart"/>
+      <w:r>
+        <w:rPr>
+          <w:rFonts w:ascii="Times New Roman" w:hAnsi="Times New Roman"/>
+          <w:sz w:val="24"/>
+        </w:rPr>
+        <w:t>engkau</w:t>
+      </w:r>
+      <w:proofErr w:type="spellEnd"/>
+      <w:r>
+        <w:rPr>
+          <w:rFonts w:ascii="Times New Roman" w:hAnsi="Times New Roman"/>
+          <w:sz w:val="24"/>
+        </w:rPr>
+        <w:t xml:space="preserve"> </w:t>
+      </w:r>
+      <w:proofErr w:type="spellStart"/>
+      <w:r>
+        <w:rPr>
+          <w:rFonts w:ascii="Times New Roman" w:hAnsi="Times New Roman"/>
+          <w:sz w:val="24"/>
+        </w:rPr>
+        <w:t>menjadi</w:t>
+      </w:r>
+      <w:proofErr w:type="spellEnd"/>
+      <w:r>
+        <w:rPr>
+          <w:rFonts w:ascii="Times New Roman" w:hAnsi="Times New Roman"/>
+          <w:sz w:val="24"/>
+        </w:rPr>
+        <w:t xml:space="preserve"> imam-Ku; dan </w:t>
+      </w:r>
+      <w:proofErr w:type="spellStart"/>
+      <w:r>
+        <w:rPr>
+          <w:rFonts w:ascii="Times New Roman" w:hAnsi="Times New Roman"/>
+          <w:sz w:val="24"/>
+        </w:rPr>
+        <w:t>karena</w:t>
+      </w:r>
+      <w:proofErr w:type="spellEnd"/>
+      <w:r>
+        <w:rPr>
+          <w:rFonts w:ascii="Times New Roman" w:hAnsi="Times New Roman"/>
+          <w:sz w:val="24"/>
+        </w:rPr>
+        <w:t xml:space="preserve"> </w:t>
+      </w:r>
+      <w:proofErr w:type="spellStart"/>
+      <w:r>
+        <w:rPr>
+          <w:rFonts w:ascii="Times New Roman" w:hAnsi="Times New Roman"/>
+          <w:sz w:val="24"/>
+        </w:rPr>
+        <w:t>engkau</w:t>
+      </w:r>
+      <w:proofErr w:type="spellEnd"/>
+      <w:r>
+        <w:rPr>
+          <w:rFonts w:ascii="Times New Roman" w:hAnsi="Times New Roman"/>
+          <w:sz w:val="24"/>
+        </w:rPr>
+        <w:t xml:space="preserve"> </w:t>
+      </w:r>
+      <w:proofErr w:type="spellStart"/>
+      <w:r>
+        <w:rPr>
+          <w:rFonts w:ascii="Times New Roman" w:hAnsi="Times New Roman"/>
+          <w:sz w:val="24"/>
+        </w:rPr>
+        <w:t>melupakan</w:t>
+      </w:r>
+      <w:proofErr w:type="spellEnd"/>
+      <w:r>
+        <w:rPr>
+          <w:rFonts w:ascii="Times New Roman" w:hAnsi="Times New Roman"/>
+          <w:sz w:val="24"/>
+        </w:rPr>
+        <w:t xml:space="preserve"> </w:t>
+      </w:r>
+      <w:proofErr w:type="spellStart"/>
+      <w:r>
+        <w:rPr>
+          <w:rFonts w:ascii="Times New Roman" w:hAnsi="Times New Roman"/>
+          <w:sz w:val="24"/>
+        </w:rPr>
+        <w:t>pengajaran</w:t>
+      </w:r>
+      <w:proofErr w:type="spellEnd"/>
+      <w:r>
+        <w:rPr>
+          <w:rFonts w:ascii="Times New Roman" w:hAnsi="Times New Roman"/>
+          <w:sz w:val="24"/>
+        </w:rPr>
+        <w:t xml:space="preserve"> </w:t>
+      </w:r>
+      <w:proofErr w:type="spellStart"/>
+      <w:r>
+        <w:rPr>
+          <w:rFonts w:ascii="Times New Roman" w:hAnsi="Times New Roman"/>
+          <w:sz w:val="24"/>
+        </w:rPr>
+        <w:t>Allahmu</w:t>
+      </w:r>
+      <w:proofErr w:type="spellEnd"/>
+      <w:r>
+        <w:rPr>
+          <w:rFonts w:ascii="Times New Roman" w:hAnsi="Times New Roman"/>
+          <w:sz w:val="24"/>
+        </w:rPr>
+        <w:t xml:space="preserve">, </w:t>
+      </w:r>
+      <w:proofErr w:type="spellStart"/>
+      <w:r>
+        <w:rPr>
+          <w:rFonts w:ascii="Times New Roman" w:hAnsi="Times New Roman"/>
+          <w:sz w:val="24"/>
+        </w:rPr>
+        <w:t>maka</w:t>
+      </w:r>
+      <w:proofErr w:type="spellEnd"/>
+      <w:r>
+        <w:rPr>
+          <w:rFonts w:ascii="Times New Roman" w:hAnsi="Times New Roman"/>
+          <w:sz w:val="24"/>
+        </w:rPr>
+        <w:t xml:space="preserve"> Aku juga </w:t>
+      </w:r>
+      <w:proofErr w:type="spellStart"/>
+      <w:r>
+        <w:rPr>
+          <w:rFonts w:ascii="Times New Roman" w:hAnsi="Times New Roman"/>
+          <w:sz w:val="24"/>
+        </w:rPr>
+        <w:t>akan</w:t>
+      </w:r>
+      <w:proofErr w:type="spellEnd"/>
+      <w:r>
+        <w:rPr>
+          <w:rFonts w:ascii="Times New Roman" w:hAnsi="Times New Roman"/>
+          <w:sz w:val="24"/>
+        </w:rPr>
+        <w:t xml:space="preserve"> </w:t>
+      </w:r>
+      <w:proofErr w:type="spellStart"/>
+      <w:r>
+        <w:rPr>
+          <w:rFonts w:ascii="Times New Roman" w:hAnsi="Times New Roman"/>
+          <w:sz w:val="24"/>
+        </w:rPr>
+        <w:t>melupakan</w:t>
+      </w:r>
+      <w:proofErr w:type="spellEnd"/>
+      <w:r>
+        <w:rPr>
+          <w:rFonts w:ascii="Times New Roman" w:hAnsi="Times New Roman"/>
+          <w:sz w:val="24"/>
+        </w:rPr>
+        <w:t xml:space="preserve"> </w:t>
+      </w:r>
+      <w:proofErr w:type="spellStart"/>
+      <w:r>
+        <w:rPr>
+          <w:rFonts w:ascii="Times New Roman" w:hAnsi="Times New Roman"/>
+          <w:sz w:val="24"/>
+        </w:rPr>
+        <w:t>anak-anakmu</w:t>
+      </w:r>
+      <w:proofErr w:type="spellEnd"/>
+      <w:r>
+        <w:rPr>
+          <w:rFonts w:ascii="Times New Roman" w:hAnsi="Times New Roman"/>
+          <w:sz w:val="24"/>
+        </w:rPr>
+        <w:t>.</w:t>
+      </w:r>
+      <w:r>
+        <w:rPr>
+          <w:rFonts w:ascii="Times New Roman" w:hAnsi="Times New Roman"/>
+          <w:sz w:val="24"/>
+        </w:rPr>
+        <w:t xml:space="preserve">”. Yang </w:t>
+      </w:r>
+      <w:proofErr w:type="spellStart"/>
+      <w:r>
+        <w:rPr>
+          <w:rFonts w:ascii="Times New Roman" w:hAnsi="Times New Roman"/>
+          <w:sz w:val="24"/>
+        </w:rPr>
+        <w:t>menjelaskan</w:t>
+      </w:r>
+      <w:proofErr w:type="spellEnd"/>
+      <w:r>
+        <w:rPr>
+          <w:rFonts w:ascii="Times New Roman" w:hAnsi="Times New Roman"/>
+          <w:sz w:val="24"/>
+        </w:rPr>
+        <w:t xml:space="preserve"> </w:t>
+      </w:r>
+      <w:proofErr w:type="spellStart"/>
+      <w:r>
+        <w:rPr>
+          <w:rFonts w:ascii="Times New Roman" w:hAnsi="Times New Roman"/>
+          <w:sz w:val="24"/>
+        </w:rPr>
+        <w:t>bahwa</w:t>
+      </w:r>
+      <w:proofErr w:type="spellEnd"/>
+      <w:r>
+        <w:rPr>
+          <w:rFonts w:ascii="Times New Roman" w:hAnsi="Times New Roman"/>
+          <w:sz w:val="24"/>
+        </w:rPr>
+        <w:t xml:space="preserve"> </w:t>
+      </w:r>
+      <w:proofErr w:type="spellStart"/>
+      <w:r>
+        <w:rPr>
+          <w:rFonts w:ascii="Times New Roman" w:hAnsi="Times New Roman"/>
+          <w:sz w:val="24"/>
+        </w:rPr>
+        <w:t>pertumbuhan</w:t>
+      </w:r>
+      <w:proofErr w:type="spellEnd"/>
+      <w:r>
+        <w:rPr>
+          <w:rFonts w:ascii="Times New Roman" w:hAnsi="Times New Roman"/>
+          <w:sz w:val="24"/>
+        </w:rPr>
+        <w:t xml:space="preserve"> </w:t>
+      </w:r>
+      <w:proofErr w:type="spellStart"/>
+      <w:r>
+        <w:rPr>
+          <w:rFonts w:ascii="Times New Roman" w:hAnsi="Times New Roman"/>
+          <w:sz w:val="24"/>
+        </w:rPr>
+        <w:t>tanpa</w:t>
+      </w:r>
+      <w:proofErr w:type="spellEnd"/>
+      <w:r>
+        <w:rPr>
+          <w:rFonts w:ascii="Times New Roman" w:hAnsi="Times New Roman"/>
+          <w:sz w:val="24"/>
+        </w:rPr>
+        <w:t xml:space="preserve"> </w:t>
+      </w:r>
+      <w:proofErr w:type="spellStart"/>
+      <w:r>
+        <w:rPr>
+          <w:rFonts w:ascii="Times New Roman" w:hAnsi="Times New Roman"/>
+          <w:sz w:val="24"/>
+        </w:rPr>
+        <w:t>didasari</w:t>
+      </w:r>
+      <w:proofErr w:type="spellEnd"/>
+      <w:r>
+        <w:rPr>
+          <w:rFonts w:ascii="Times New Roman" w:hAnsi="Times New Roman"/>
+          <w:sz w:val="24"/>
+        </w:rPr>
+        <w:t xml:space="preserve"> </w:t>
+      </w:r>
+      <w:proofErr w:type="spellStart"/>
+      <w:r>
+        <w:rPr>
+          <w:rFonts w:ascii="Times New Roman" w:hAnsi="Times New Roman"/>
+          <w:sz w:val="24"/>
+        </w:rPr>
+        <w:t>pengetahuan</w:t>
+      </w:r>
+      <w:proofErr w:type="spellEnd"/>
+      <w:r>
+        <w:rPr>
+          <w:rFonts w:ascii="Times New Roman" w:hAnsi="Times New Roman"/>
+          <w:sz w:val="24"/>
+        </w:rPr>
+        <w:t xml:space="preserve"> </w:t>
+      </w:r>
+      <w:proofErr w:type="spellStart"/>
+      <w:r>
+        <w:rPr>
+          <w:rFonts w:ascii="Times New Roman" w:hAnsi="Times New Roman"/>
+          <w:sz w:val="24"/>
+        </w:rPr>
+        <w:t>atau</w:t>
+      </w:r>
+      <w:proofErr w:type="spellEnd"/>
+      <w:r>
+        <w:rPr>
+          <w:rFonts w:ascii="Times New Roman" w:hAnsi="Times New Roman"/>
+          <w:sz w:val="24"/>
+        </w:rPr>
+        <w:t xml:space="preserve"> </w:t>
+      </w:r>
+      <w:proofErr w:type="spellStart"/>
+      <w:r>
+        <w:rPr>
+          <w:rFonts w:ascii="Times New Roman" w:hAnsi="Times New Roman"/>
+          <w:sz w:val="24"/>
+        </w:rPr>
+        <w:t>pemahaman</w:t>
+      </w:r>
+      <w:proofErr w:type="spellEnd"/>
+      <w:r>
+        <w:rPr>
+          <w:rFonts w:ascii="Times New Roman" w:hAnsi="Times New Roman"/>
+          <w:sz w:val="24"/>
+        </w:rPr>
+        <w:t xml:space="preserve"> </w:t>
+      </w:r>
+      <w:proofErr w:type="spellStart"/>
+      <w:r>
+        <w:rPr>
+          <w:rFonts w:ascii="Times New Roman" w:hAnsi="Times New Roman"/>
+          <w:sz w:val="24"/>
+        </w:rPr>
+        <w:t>akan</w:t>
+      </w:r>
+      <w:proofErr w:type="spellEnd"/>
+      <w:r>
+        <w:rPr>
+          <w:rFonts w:ascii="Times New Roman" w:hAnsi="Times New Roman"/>
+          <w:sz w:val="24"/>
+        </w:rPr>
+        <w:t xml:space="preserve"> Allah yang </w:t>
+      </w:r>
+      <w:proofErr w:type="spellStart"/>
+      <w:r>
+        <w:rPr>
+          <w:rFonts w:ascii="Times New Roman" w:hAnsi="Times New Roman"/>
+          <w:sz w:val="24"/>
+        </w:rPr>
+        <w:t>benar</w:t>
+      </w:r>
+      <w:proofErr w:type="spellEnd"/>
+      <w:r>
+        <w:rPr>
+          <w:rFonts w:ascii="Times New Roman" w:hAnsi="Times New Roman"/>
+          <w:sz w:val="24"/>
+        </w:rPr>
+        <w:t xml:space="preserve"> </w:t>
+      </w:r>
+      <w:proofErr w:type="spellStart"/>
+      <w:r>
+        <w:rPr>
+          <w:rFonts w:ascii="Times New Roman" w:hAnsi="Times New Roman"/>
+          <w:sz w:val="24"/>
+        </w:rPr>
+        <w:t>hanya</w:t>
+      </w:r>
+      <w:proofErr w:type="spellEnd"/>
+      <w:r>
+        <w:rPr>
+          <w:rFonts w:ascii="Times New Roman" w:hAnsi="Times New Roman"/>
+          <w:sz w:val="24"/>
+        </w:rPr>
+        <w:t xml:space="preserve"> </w:t>
+      </w:r>
+      <w:proofErr w:type="spellStart"/>
+      <w:r>
+        <w:rPr>
+          <w:rFonts w:ascii="Times New Roman" w:hAnsi="Times New Roman"/>
+          <w:sz w:val="24"/>
+        </w:rPr>
+        <w:t>akan</w:t>
+      </w:r>
+      <w:proofErr w:type="spellEnd"/>
+      <w:r>
+        <w:rPr>
+          <w:rFonts w:ascii="Times New Roman" w:hAnsi="Times New Roman"/>
+          <w:sz w:val="24"/>
+        </w:rPr>
+        <w:t xml:space="preserve"> </w:t>
+      </w:r>
+      <w:proofErr w:type="spellStart"/>
+      <w:r>
+        <w:rPr>
+          <w:rFonts w:ascii="Times New Roman" w:hAnsi="Times New Roman"/>
+          <w:sz w:val="24"/>
+        </w:rPr>
+        <w:t>berakhir</w:t>
+      </w:r>
+      <w:proofErr w:type="spellEnd"/>
+      <w:r>
+        <w:rPr>
+          <w:rFonts w:ascii="Times New Roman" w:hAnsi="Times New Roman"/>
+          <w:sz w:val="24"/>
+        </w:rPr>
+        <w:t xml:space="preserve"> pada </w:t>
+      </w:r>
+      <w:proofErr w:type="spellStart"/>
+      <w:r>
+        <w:rPr>
+          <w:rFonts w:ascii="Times New Roman" w:hAnsi="Times New Roman"/>
+          <w:sz w:val="24"/>
+        </w:rPr>
+        <w:t>kematian</w:t>
+      </w:r>
+      <w:proofErr w:type="spellEnd"/>
+      <w:r>
+        <w:rPr>
+          <w:rFonts w:ascii="Times New Roman" w:hAnsi="Times New Roman"/>
+          <w:sz w:val="24"/>
+        </w:rPr>
+        <w:t xml:space="preserve">. </w:t>
+      </w:r>
+      <w:proofErr w:type="spellStart"/>
+      <w:r>
+        <w:rPr>
+          <w:rFonts w:ascii="Times New Roman" w:hAnsi="Times New Roman"/>
+          <w:sz w:val="24"/>
+        </w:rPr>
+        <w:t>Akibat</w:t>
+      </w:r>
+      <w:proofErr w:type="spellEnd"/>
+      <w:r>
+        <w:rPr>
+          <w:rFonts w:ascii="Times New Roman" w:hAnsi="Times New Roman"/>
+          <w:sz w:val="24"/>
+        </w:rPr>
+        <w:t xml:space="preserve"> </w:t>
+      </w:r>
+      <w:proofErr w:type="spellStart"/>
+      <w:r>
+        <w:rPr>
+          <w:rFonts w:ascii="Times New Roman" w:hAnsi="Times New Roman"/>
+          <w:sz w:val="24"/>
+        </w:rPr>
+        <w:t>manusia</w:t>
+      </w:r>
+      <w:proofErr w:type="spellEnd"/>
+      <w:r>
+        <w:rPr>
+          <w:rFonts w:ascii="Times New Roman" w:hAnsi="Times New Roman"/>
+          <w:sz w:val="24"/>
+        </w:rPr>
+        <w:t xml:space="preserve"> </w:t>
+      </w:r>
+      <w:proofErr w:type="spellStart"/>
+      <w:r>
+        <w:rPr>
+          <w:rFonts w:ascii="Times New Roman" w:hAnsi="Times New Roman"/>
+          <w:sz w:val="24"/>
+        </w:rPr>
+        <w:t>telah</w:t>
+      </w:r>
+      <w:proofErr w:type="spellEnd"/>
+      <w:r>
+        <w:rPr>
+          <w:rFonts w:ascii="Times New Roman" w:hAnsi="Times New Roman"/>
+          <w:sz w:val="24"/>
+        </w:rPr>
+        <w:t xml:space="preserve"> </w:t>
+      </w:r>
+      <w:proofErr w:type="spellStart"/>
+      <w:r>
+        <w:rPr>
+          <w:rFonts w:ascii="Times New Roman" w:hAnsi="Times New Roman"/>
+          <w:sz w:val="24"/>
+        </w:rPr>
+        <w:t>jatuh</w:t>
+      </w:r>
+      <w:proofErr w:type="spellEnd"/>
+      <w:r>
+        <w:rPr>
+          <w:rFonts w:ascii="Times New Roman" w:hAnsi="Times New Roman"/>
+          <w:sz w:val="24"/>
+        </w:rPr>
+        <w:t xml:space="preserve"> </w:t>
+      </w:r>
+      <w:proofErr w:type="spellStart"/>
+      <w:r>
+        <w:rPr>
+          <w:rFonts w:ascii="Times New Roman" w:hAnsi="Times New Roman"/>
+          <w:sz w:val="24"/>
+        </w:rPr>
+        <w:t>dalam</w:t>
+      </w:r>
+      <w:proofErr w:type="spellEnd"/>
+      <w:r>
+        <w:rPr>
+          <w:rFonts w:ascii="Times New Roman" w:hAnsi="Times New Roman"/>
+          <w:sz w:val="24"/>
+        </w:rPr>
+        <w:t xml:space="preserve"> dosa </w:t>
+      </w:r>
+      <w:proofErr w:type="spellStart"/>
+      <w:r>
+        <w:rPr>
+          <w:rFonts w:ascii="Times New Roman" w:hAnsi="Times New Roman"/>
+          <w:sz w:val="24"/>
+        </w:rPr>
+        <w:t>membuat</w:t>
+      </w:r>
+      <w:proofErr w:type="spellEnd"/>
+      <w:r>
+        <w:rPr>
+          <w:rFonts w:ascii="Times New Roman" w:hAnsi="Times New Roman"/>
+          <w:sz w:val="24"/>
+        </w:rPr>
+        <w:t xml:space="preserve"> </w:t>
+      </w:r>
+      <w:proofErr w:type="spellStart"/>
+      <w:r>
+        <w:rPr>
+          <w:rFonts w:ascii="Times New Roman" w:hAnsi="Times New Roman"/>
+          <w:sz w:val="24"/>
+        </w:rPr>
+        <w:t>setiap</w:t>
+      </w:r>
+      <w:proofErr w:type="spellEnd"/>
+      <w:r>
+        <w:rPr>
+          <w:rFonts w:ascii="Times New Roman" w:hAnsi="Times New Roman"/>
+          <w:sz w:val="24"/>
+        </w:rPr>
+        <w:t xml:space="preserve"> orang </w:t>
+      </w:r>
+      <w:proofErr w:type="spellStart"/>
+      <w:r>
+        <w:rPr>
+          <w:rFonts w:ascii="Times New Roman" w:hAnsi="Times New Roman"/>
+          <w:sz w:val="24"/>
+        </w:rPr>
+        <w:t>susah</w:t>
+      </w:r>
+      <w:proofErr w:type="spellEnd"/>
+      <w:r>
+        <w:rPr>
+          <w:rFonts w:ascii="Times New Roman" w:hAnsi="Times New Roman"/>
+          <w:sz w:val="24"/>
+        </w:rPr>
+        <w:t xml:space="preserve"> </w:t>
+      </w:r>
+      <w:proofErr w:type="spellStart"/>
+      <w:r>
+        <w:rPr>
+          <w:rFonts w:ascii="Times New Roman" w:hAnsi="Times New Roman"/>
+          <w:sz w:val="24"/>
+        </w:rPr>
+        <w:t>atau</w:t>
+      </w:r>
+      <w:proofErr w:type="spellEnd"/>
+      <w:r>
+        <w:rPr>
+          <w:rFonts w:ascii="Times New Roman" w:hAnsi="Times New Roman"/>
+          <w:sz w:val="24"/>
+        </w:rPr>
+        <w:t xml:space="preserve"> </w:t>
+      </w:r>
+      <w:proofErr w:type="spellStart"/>
+      <w:r>
+        <w:rPr>
+          <w:rFonts w:ascii="Times New Roman" w:hAnsi="Times New Roman"/>
+          <w:sz w:val="24"/>
+        </w:rPr>
+        <w:t>kurang</w:t>
+      </w:r>
+      <w:proofErr w:type="spellEnd"/>
+      <w:r>
+        <w:rPr>
+          <w:rFonts w:ascii="Times New Roman" w:hAnsi="Times New Roman"/>
+          <w:sz w:val="24"/>
+        </w:rPr>
+        <w:t xml:space="preserve"> </w:t>
+      </w:r>
+      <w:proofErr w:type="spellStart"/>
+      <w:r>
+        <w:rPr>
+          <w:rFonts w:ascii="Times New Roman" w:hAnsi="Times New Roman"/>
+          <w:sz w:val="24"/>
+        </w:rPr>
+        <w:t>mantap</w:t>
+      </w:r>
+      <w:proofErr w:type="spellEnd"/>
+      <w:r>
+        <w:rPr>
+          <w:rFonts w:ascii="Times New Roman" w:hAnsi="Times New Roman"/>
+          <w:sz w:val="24"/>
+        </w:rPr>
+        <w:t xml:space="preserve"> </w:t>
+      </w:r>
+      <w:proofErr w:type="spellStart"/>
+      <w:r>
+        <w:rPr>
+          <w:rFonts w:ascii="Times New Roman" w:hAnsi="Times New Roman"/>
+          <w:sz w:val="24"/>
+        </w:rPr>
+        <w:t>dalam</w:t>
+      </w:r>
+      <w:proofErr w:type="spellEnd"/>
+      <w:r>
+        <w:rPr>
+          <w:rFonts w:ascii="Times New Roman" w:hAnsi="Times New Roman"/>
+          <w:sz w:val="24"/>
+        </w:rPr>
+        <w:t xml:space="preserve"> </w:t>
+      </w:r>
+      <w:proofErr w:type="spellStart"/>
+      <w:r>
+        <w:rPr>
+          <w:rFonts w:ascii="Times New Roman" w:hAnsi="Times New Roman"/>
+          <w:sz w:val="24"/>
+        </w:rPr>
+        <w:t>mengenal</w:t>
+      </w:r>
+      <w:proofErr w:type="spellEnd"/>
+      <w:r>
+        <w:rPr>
+          <w:rFonts w:ascii="Times New Roman" w:hAnsi="Times New Roman"/>
+          <w:sz w:val="24"/>
+        </w:rPr>
+        <w:t xml:space="preserve"> Allah. </w:t>
+      </w:r>
+      <w:proofErr w:type="spellStart"/>
+      <w:r>
+        <w:rPr>
+          <w:rFonts w:ascii="Times New Roman" w:hAnsi="Times New Roman"/>
+          <w:sz w:val="24"/>
+        </w:rPr>
+        <w:t>Keraguan</w:t>
+      </w:r>
+      <w:proofErr w:type="spellEnd"/>
+      <w:r>
+        <w:rPr>
+          <w:rFonts w:ascii="Times New Roman" w:hAnsi="Times New Roman"/>
+          <w:sz w:val="24"/>
+        </w:rPr>
+        <w:t xml:space="preserve"> dan </w:t>
+      </w:r>
+      <w:proofErr w:type="spellStart"/>
+      <w:r>
+        <w:rPr>
+          <w:rFonts w:ascii="Times New Roman" w:hAnsi="Times New Roman"/>
+          <w:sz w:val="24"/>
+        </w:rPr>
+        <w:t>ketidaktahuan</w:t>
+      </w:r>
+      <w:proofErr w:type="spellEnd"/>
+      <w:r>
+        <w:rPr>
+          <w:rFonts w:ascii="Times New Roman" w:hAnsi="Times New Roman"/>
+          <w:sz w:val="24"/>
+        </w:rPr>
+        <w:t xml:space="preserve"> </w:t>
+      </w:r>
+      <w:proofErr w:type="spellStart"/>
+      <w:r>
+        <w:rPr>
+          <w:rFonts w:ascii="Times New Roman" w:hAnsi="Times New Roman"/>
+          <w:sz w:val="24"/>
+        </w:rPr>
+        <w:t>menghantui</w:t>
+      </w:r>
+      <w:proofErr w:type="spellEnd"/>
+      <w:r>
+        <w:rPr>
+          <w:rFonts w:ascii="Times New Roman" w:hAnsi="Times New Roman"/>
+          <w:sz w:val="24"/>
+        </w:rPr>
+        <w:t xml:space="preserve"> </w:t>
+      </w:r>
+      <w:proofErr w:type="spellStart"/>
+      <w:r>
+        <w:rPr>
+          <w:rFonts w:ascii="Times New Roman" w:hAnsi="Times New Roman"/>
+          <w:sz w:val="24"/>
+        </w:rPr>
+        <w:t>setiap</w:t>
+      </w:r>
+      <w:proofErr w:type="spellEnd"/>
+      <w:r>
+        <w:rPr>
+          <w:rFonts w:ascii="Times New Roman" w:hAnsi="Times New Roman"/>
+          <w:sz w:val="24"/>
+        </w:rPr>
+        <w:t xml:space="preserve"> orang </w:t>
+      </w:r>
+      <w:proofErr w:type="spellStart"/>
+      <w:r>
+        <w:rPr>
+          <w:rFonts w:ascii="Times New Roman" w:hAnsi="Times New Roman"/>
+          <w:sz w:val="24"/>
+        </w:rPr>
+        <w:t>dalam</w:t>
+      </w:r>
+      <w:proofErr w:type="spellEnd"/>
+      <w:r>
+        <w:rPr>
+          <w:rFonts w:ascii="Times New Roman" w:hAnsi="Times New Roman"/>
+          <w:sz w:val="24"/>
+        </w:rPr>
+        <w:t xml:space="preserve"> </w:t>
+      </w:r>
+      <w:proofErr w:type="spellStart"/>
+      <w:r>
+        <w:rPr>
+          <w:rFonts w:ascii="Times New Roman" w:hAnsi="Times New Roman"/>
+          <w:sz w:val="24"/>
+        </w:rPr>
+        <w:t>mencari</w:t>
+      </w:r>
+      <w:proofErr w:type="spellEnd"/>
+      <w:r>
+        <w:rPr>
+          <w:rFonts w:ascii="Times New Roman" w:hAnsi="Times New Roman"/>
+          <w:sz w:val="24"/>
+        </w:rPr>
+        <w:t xml:space="preserve">, </w:t>
+      </w:r>
+      <w:proofErr w:type="spellStart"/>
+      <w:r>
+        <w:rPr>
+          <w:rFonts w:ascii="Times New Roman" w:hAnsi="Times New Roman"/>
+          <w:sz w:val="24"/>
+        </w:rPr>
+        <w:t>memahami</w:t>
+      </w:r>
+      <w:proofErr w:type="spellEnd"/>
+      <w:r>
+        <w:rPr>
+          <w:rFonts w:ascii="Times New Roman" w:hAnsi="Times New Roman"/>
+          <w:sz w:val="24"/>
+        </w:rPr>
+        <w:t xml:space="preserve">, </w:t>
+      </w:r>
+      <w:proofErr w:type="spellStart"/>
+      <w:r>
+        <w:rPr>
+          <w:rFonts w:ascii="Times New Roman" w:hAnsi="Times New Roman"/>
+          <w:sz w:val="24"/>
+        </w:rPr>
+        <w:t>mendekat</w:t>
+      </w:r>
+      <w:proofErr w:type="spellEnd"/>
+      <w:r>
+        <w:rPr>
+          <w:rFonts w:ascii="Times New Roman" w:hAnsi="Times New Roman"/>
+          <w:sz w:val="24"/>
+        </w:rPr>
+        <w:t xml:space="preserve"> pada Allah. Dosa </w:t>
+      </w:r>
+      <w:proofErr w:type="spellStart"/>
+      <w:r>
+        <w:rPr>
+          <w:rFonts w:ascii="Times New Roman" w:hAnsi="Times New Roman"/>
+          <w:sz w:val="24"/>
+        </w:rPr>
+        <w:t>menjadi</w:t>
+      </w:r>
+      <w:proofErr w:type="spellEnd"/>
+      <w:r>
+        <w:rPr>
+          <w:rFonts w:ascii="Times New Roman" w:hAnsi="Times New Roman"/>
+          <w:sz w:val="24"/>
+        </w:rPr>
+        <w:t xml:space="preserve"> </w:t>
+      </w:r>
+      <w:proofErr w:type="spellStart"/>
+      <w:r>
+        <w:rPr>
+          <w:rFonts w:ascii="Times New Roman" w:hAnsi="Times New Roman"/>
+          <w:sz w:val="24"/>
+        </w:rPr>
+        <w:t>penghalang</w:t>
+      </w:r>
+      <w:proofErr w:type="spellEnd"/>
+      <w:r>
+        <w:rPr>
+          <w:rFonts w:ascii="Times New Roman" w:hAnsi="Times New Roman"/>
+          <w:sz w:val="24"/>
+        </w:rPr>
+        <w:t xml:space="preserve"> </w:t>
+      </w:r>
+      <w:proofErr w:type="spellStart"/>
+      <w:r>
+        <w:rPr>
+          <w:rFonts w:ascii="Times New Roman" w:hAnsi="Times New Roman"/>
+          <w:sz w:val="24"/>
+        </w:rPr>
+        <w:t>terbesar</w:t>
+      </w:r>
+      <w:proofErr w:type="spellEnd"/>
+      <w:r>
+        <w:rPr>
+          <w:rFonts w:ascii="Times New Roman" w:hAnsi="Times New Roman"/>
+          <w:sz w:val="24"/>
+        </w:rPr>
+        <w:t xml:space="preserve"> </w:t>
+      </w:r>
+      <w:proofErr w:type="spellStart"/>
+      <w:r>
+        <w:rPr>
+          <w:rFonts w:ascii="Times New Roman" w:hAnsi="Times New Roman"/>
+          <w:sz w:val="24"/>
+        </w:rPr>
+        <w:t>dalamkegagalan</w:t>
+      </w:r>
+      <w:proofErr w:type="spellEnd"/>
+      <w:r>
+        <w:rPr>
+          <w:rFonts w:ascii="Times New Roman" w:hAnsi="Times New Roman"/>
+          <w:sz w:val="24"/>
+        </w:rPr>
+        <w:t xml:space="preserve"> orang </w:t>
+      </w:r>
+      <w:proofErr w:type="spellStart"/>
+      <w:r>
+        <w:rPr>
+          <w:rFonts w:ascii="Times New Roman" w:hAnsi="Times New Roman"/>
+          <w:sz w:val="24"/>
+        </w:rPr>
+        <w:t>percaya</w:t>
+      </w:r>
+      <w:proofErr w:type="spellEnd"/>
+      <w:r>
+        <w:rPr>
+          <w:rFonts w:ascii="Times New Roman" w:hAnsi="Times New Roman"/>
+          <w:sz w:val="24"/>
+        </w:rPr>
+        <w:t xml:space="preserve"> </w:t>
+      </w:r>
+      <w:proofErr w:type="spellStart"/>
+      <w:r>
+        <w:rPr>
+          <w:rFonts w:ascii="Times New Roman" w:hAnsi="Times New Roman"/>
+          <w:sz w:val="24"/>
+        </w:rPr>
+        <w:t>dalam</w:t>
+      </w:r>
+      <w:proofErr w:type="spellEnd"/>
+      <w:r>
+        <w:rPr>
+          <w:rFonts w:ascii="Times New Roman" w:hAnsi="Times New Roman"/>
+          <w:sz w:val="24"/>
+        </w:rPr>
+        <w:t xml:space="preserve"> </w:t>
+      </w:r>
+      <w:proofErr w:type="spellStart"/>
+      <w:r>
+        <w:rPr>
+          <w:rFonts w:ascii="Times New Roman" w:hAnsi="Times New Roman"/>
+          <w:sz w:val="24"/>
+        </w:rPr>
+        <w:t>perjalanan</w:t>
+      </w:r>
+      <w:proofErr w:type="spellEnd"/>
+      <w:r>
+        <w:rPr>
+          <w:rFonts w:ascii="Times New Roman" w:hAnsi="Times New Roman"/>
+          <w:sz w:val="24"/>
+        </w:rPr>
+        <w:t xml:space="preserve"> </w:t>
+      </w:r>
+      <w:proofErr w:type="spellStart"/>
+      <w:r>
+        <w:rPr>
+          <w:rFonts w:ascii="Times New Roman" w:hAnsi="Times New Roman"/>
+          <w:sz w:val="24"/>
+        </w:rPr>
+        <w:t>mengenal</w:t>
+      </w:r>
+      <w:proofErr w:type="spellEnd"/>
+      <w:r>
+        <w:rPr>
+          <w:rFonts w:ascii="Times New Roman" w:hAnsi="Times New Roman"/>
+          <w:sz w:val="24"/>
+        </w:rPr>
+        <w:t xml:space="preserve"> Allah.</w:t>
+      </w:r>
+      <w:r>
+        <w:rPr>
+          <w:rFonts w:ascii="Times New Roman" w:hAnsi="Times New Roman"/>
+          <w:sz w:val="24"/>
+        </w:rPr>
+        <w:t xml:space="preserve"> </w:t>
+      </w:r>
+      <w:proofErr w:type="spellStart"/>
+      <w:r>
+        <w:rPr>
+          <w:rFonts w:ascii="Times New Roman" w:hAnsi="Times New Roman"/>
+          <w:sz w:val="24"/>
+        </w:rPr>
+        <w:t>Namun</w:t>
+      </w:r>
+      <w:proofErr w:type="spellEnd"/>
+      <w:r>
+        <w:rPr>
+          <w:rFonts w:ascii="Times New Roman" w:hAnsi="Times New Roman"/>
+          <w:sz w:val="24"/>
+        </w:rPr>
+        <w:t xml:space="preserve"> </w:t>
+      </w:r>
+      <w:proofErr w:type="spellStart"/>
+      <w:r>
+        <w:rPr>
+          <w:rFonts w:ascii="Times New Roman" w:hAnsi="Times New Roman"/>
+          <w:sz w:val="24"/>
+        </w:rPr>
+        <w:t>bila</w:t>
+      </w:r>
+      <w:proofErr w:type="spellEnd"/>
+      <w:r>
+        <w:rPr>
+          <w:rFonts w:ascii="Times New Roman" w:hAnsi="Times New Roman"/>
+          <w:sz w:val="24"/>
+        </w:rPr>
+        <w:t xml:space="preserve"> </w:t>
+      </w:r>
+      <w:proofErr w:type="spellStart"/>
+      <w:r>
+        <w:rPr>
+          <w:rFonts w:ascii="Times New Roman" w:hAnsi="Times New Roman"/>
+          <w:sz w:val="24"/>
+        </w:rPr>
+        <w:t>pertumbuhan</w:t>
+      </w:r>
+      <w:proofErr w:type="spellEnd"/>
+      <w:r>
+        <w:rPr>
+          <w:rFonts w:ascii="Times New Roman" w:hAnsi="Times New Roman"/>
+          <w:sz w:val="24"/>
+        </w:rPr>
+        <w:t xml:space="preserve"> </w:t>
+      </w:r>
+      <w:proofErr w:type="spellStart"/>
+      <w:r>
+        <w:rPr>
+          <w:rFonts w:ascii="Times New Roman" w:hAnsi="Times New Roman"/>
+          <w:sz w:val="24"/>
+        </w:rPr>
+        <w:t>didasarkan</w:t>
+      </w:r>
+      <w:proofErr w:type="spellEnd"/>
+      <w:r>
+        <w:rPr>
+          <w:rFonts w:ascii="Times New Roman" w:hAnsi="Times New Roman"/>
+          <w:sz w:val="24"/>
+        </w:rPr>
+        <w:t xml:space="preserve"> pada </w:t>
+      </w:r>
+      <w:proofErr w:type="spellStart"/>
+      <w:r>
+        <w:rPr>
+          <w:rFonts w:ascii="Times New Roman" w:hAnsi="Times New Roman"/>
+          <w:sz w:val="24"/>
+        </w:rPr>
+        <w:t>pengetahuan</w:t>
+      </w:r>
+      <w:proofErr w:type="spellEnd"/>
+      <w:r>
+        <w:rPr>
+          <w:rFonts w:ascii="Times New Roman" w:hAnsi="Times New Roman"/>
+          <w:sz w:val="24"/>
+        </w:rPr>
+        <w:t xml:space="preserve"> </w:t>
+      </w:r>
+      <w:proofErr w:type="spellStart"/>
+      <w:r>
+        <w:rPr>
+          <w:rFonts w:ascii="Times New Roman" w:hAnsi="Times New Roman"/>
+          <w:sz w:val="24"/>
+        </w:rPr>
+        <w:t>serta</w:t>
+      </w:r>
+      <w:proofErr w:type="spellEnd"/>
+      <w:r>
+        <w:rPr>
+          <w:rFonts w:ascii="Times New Roman" w:hAnsi="Times New Roman"/>
+          <w:sz w:val="24"/>
+        </w:rPr>
+        <w:t xml:space="preserve"> </w:t>
+      </w:r>
+      <w:proofErr w:type="spellStart"/>
+      <w:r>
+        <w:rPr>
+          <w:rFonts w:ascii="Times New Roman" w:hAnsi="Times New Roman"/>
+          <w:sz w:val="24"/>
+        </w:rPr>
+        <w:t>pemahaman</w:t>
+      </w:r>
+      <w:proofErr w:type="spellEnd"/>
+      <w:r>
+        <w:rPr>
+          <w:rFonts w:ascii="Times New Roman" w:hAnsi="Times New Roman"/>
+          <w:sz w:val="24"/>
+        </w:rPr>
+        <w:t xml:space="preserve"> </w:t>
+      </w:r>
+      <w:proofErr w:type="spellStart"/>
+      <w:r>
+        <w:rPr>
+          <w:rFonts w:ascii="Times New Roman" w:hAnsi="Times New Roman"/>
+          <w:sz w:val="24"/>
+        </w:rPr>
+        <w:t>akan</w:t>
+      </w:r>
+      <w:proofErr w:type="spellEnd"/>
+      <w:r>
+        <w:rPr>
+          <w:rFonts w:ascii="Times New Roman" w:hAnsi="Times New Roman"/>
+          <w:sz w:val="24"/>
+        </w:rPr>
+        <w:t xml:space="preserve"> Allah </w:t>
+      </w:r>
+      <w:proofErr w:type="spellStart"/>
+      <w:r>
+        <w:rPr>
+          <w:rFonts w:ascii="Times New Roman" w:hAnsi="Times New Roman"/>
+          <w:sz w:val="24"/>
+        </w:rPr>
+        <w:t>akan</w:t>
+      </w:r>
+      <w:proofErr w:type="spellEnd"/>
+      <w:r>
+        <w:rPr>
+          <w:rFonts w:ascii="Times New Roman" w:hAnsi="Times New Roman"/>
+          <w:sz w:val="24"/>
+        </w:rPr>
+        <w:t xml:space="preserve"> </w:t>
+      </w:r>
+      <w:proofErr w:type="spellStart"/>
+      <w:r>
+        <w:rPr>
+          <w:rFonts w:ascii="Times New Roman" w:hAnsi="Times New Roman"/>
+          <w:sz w:val="24"/>
+        </w:rPr>
+        <w:t>membawa</w:t>
+      </w:r>
+      <w:proofErr w:type="spellEnd"/>
+      <w:r>
+        <w:rPr>
+          <w:rFonts w:ascii="Times New Roman" w:hAnsi="Times New Roman"/>
+          <w:sz w:val="24"/>
+        </w:rPr>
+        <w:t xml:space="preserve"> </w:t>
+      </w:r>
+      <w:proofErr w:type="spellStart"/>
+      <w:r>
+        <w:rPr>
+          <w:rFonts w:ascii="Times New Roman" w:hAnsi="Times New Roman"/>
+          <w:sz w:val="24"/>
+        </w:rPr>
+        <w:t>dalam</w:t>
+      </w:r>
+      <w:proofErr w:type="spellEnd"/>
+      <w:r>
+        <w:rPr>
+          <w:rFonts w:ascii="Times New Roman" w:hAnsi="Times New Roman"/>
+          <w:sz w:val="24"/>
+        </w:rPr>
+        <w:t xml:space="preserve"> </w:t>
+      </w:r>
+      <w:proofErr w:type="spellStart"/>
+      <w:r>
+        <w:rPr>
+          <w:rFonts w:ascii="Times New Roman" w:hAnsi="Times New Roman"/>
+          <w:sz w:val="24"/>
+        </w:rPr>
+        <w:t>kehidupan</w:t>
+      </w:r>
+      <w:proofErr w:type="spellEnd"/>
+      <w:r>
+        <w:rPr>
+          <w:rFonts w:ascii="Times New Roman" w:hAnsi="Times New Roman"/>
+          <w:sz w:val="24"/>
+        </w:rPr>
+        <w:t xml:space="preserve"> yang </w:t>
+      </w:r>
+      <w:proofErr w:type="spellStart"/>
+      <w:r>
+        <w:rPr>
+          <w:rFonts w:ascii="Times New Roman" w:hAnsi="Times New Roman"/>
+          <w:sz w:val="24"/>
+        </w:rPr>
+        <w:t>dijanjikan</w:t>
+      </w:r>
+      <w:proofErr w:type="spellEnd"/>
+      <w:r>
+        <w:rPr>
+          <w:rFonts w:ascii="Times New Roman" w:hAnsi="Times New Roman"/>
+          <w:sz w:val="24"/>
+        </w:rPr>
+        <w:t xml:space="preserve"> Allah (</w:t>
+      </w:r>
+      <w:proofErr w:type="spellStart"/>
+      <w:r>
+        <w:rPr>
+          <w:rFonts w:ascii="Times New Roman" w:hAnsi="Times New Roman"/>
+          <w:sz w:val="24"/>
+        </w:rPr>
+        <w:t>Yohanes</w:t>
+      </w:r>
+      <w:proofErr w:type="spellEnd"/>
+      <w:r>
+        <w:rPr>
+          <w:rFonts w:ascii="Times New Roman" w:hAnsi="Times New Roman"/>
+          <w:sz w:val="24"/>
+        </w:rPr>
+        <w:t xml:space="preserve"> 17:3).</w:t>
+      </w:r>
+      <w:r>
+        <w:rPr>
+          <w:rFonts w:ascii="Times New Roman" w:hAnsi="Times New Roman"/>
+          <w:sz w:val="24"/>
+        </w:rPr>
+        <w:t xml:space="preserve"> </w:t>
       </w:r>
     </w:p>
     <w:p>
@@ -42008,6 +44924,7 @@
       </w:r>
       <w:proofErr w:type="spellEnd"/>
     </w:p>
+    <w:p/>
     <w:p>
       <w:pPr>
         <w:spacing w:line="480" w:lineRule="auto"/>
@@ -42501,7 +45418,7 @@
         <w:fldChar w:fldCharType="begin" w:fldLock="1"/>
       </w:r>
       <w:r>
-        <w:instrText>ADDIN CSL_CITATION { "citationItems" : [ { "id" : "ITEM-1", "itemData" : { "ISBN" : "979-3292-76-8", "author" : [ { "dropping-particle" : "", "family" : "Guthrie", "given" : "Donald", "non-dropping-particle" : "", "parse-names" : false, "suffix" : "" } ], "id" : "ITEM-1", "issued" : { "date-parts" : [ [ "2010" ] ] }, "number-of-pages" : "358", "publisher" : "Momentum Christian Literature", "publisher-place" : "Surabaya", "title" : "Pengantar Perjanjian Baru, Volume 3", "type" : "book" }, "locator" : "130", "uris" : [ "http://www.mendeley.com/documents/?uuid=b115e455-b510-4073-acff-a563d80357d1" ] } ], "mendeley" : { "formattedCitation" : "Guthrie, &lt;i&gt;Pengantar Perjanjian Baru, Volume 3&lt;/i&gt;, 130.", "plainTextFormattedCitation" : "Guthrie, Pengantar Perjanjian Baru, Volume 3, 130.", "previouslyFormattedCitation" : "Guthrie, &lt;i&gt;Pengantar Perjanjian Baru, Volume 3&lt;/i&gt;, 130." }, "properties" : { "noteIndex" : 4 }, "schema" : "https://github.com/citation-style-language/schema/raw/master/csl-citation.json" }</w:instrText>
+        <w:instrText>ADDIN CSL_CITATION { "citationItems" : [ { "id" : "ITEM-1", "itemData" : { "ISBN" : "979-3292-76-8", "author" : [ { "dropping-particle" : "", "family" : "Guthrie", "given" : "Donald", "non-dropping-particle" : "", "parse-names" : false, "suffix" : "" } ], "id" : "ITEM-1", "issued" : { "date-parts" : [ [ "2010" ] ] }, "number-of-pages" : "358", "publisher" : "Momentum Christian Literature", "publisher-place" : "Surabaya", "title" : "Pengantar Perjanjian Baru, Volume 3", "type" : "book" }, "locator" : "130", "uris" : [ "http://www.mendeley.com/documents/?uuid=b115e455-b510-4073-acff-a563d80357d1" ] } ], "mendeley" : { "formattedCitation" : "Guthrie, &lt;i&gt;Pengantar Perjanjian Baru, Volume 3&lt;/i&gt;, 130.", "plainTextFormattedCitation" : "Guthrie, Pengantar Perjanjian Baru, Volume 3, 130.", "previouslyFormattedCitation" : "Donald Guthrie, &lt;i&gt;Pengantar Perjanjian Baru, Volume 3&lt;/i&gt; (Surabaya: Momentum Christian Literature, 2010), 130." }, "properties" : { "noteIndex" : 4 }, "schema" : "https://github.com/citation-style-language/schema/raw/master/csl-citation.json" }</w:instrText>
       </w:r>
       <w:r>
         <w:fldChar w:fldCharType="separate"/>
@@ -42603,7 +45520,7 @@
         <w:fldChar w:fldCharType="begin" w:fldLock="1"/>
       </w:r>
       <w:r>
-        <w:instrText>ADDIN CSL_CITATION { "citationItems" : [ { "id" : "ITEM-1", "itemData" : { "ISBN" : "978-1-948648-58-5", "author" : [ { "dropping-particle" : "", "family" : "Berkhof", "given" : "Louis", "non-dropping-particle" : "", "parse-names" : false, "suffix" : "" } ], "container-title" : "Library", "id" : "ITEM-1", "issued" : { "date-parts" : [ [ "2004" ] ] }, "page" : "1-201", "title" : "Introduction to the New Testament", "type" : "article-journal" }, "locator" : "170", "uris" : [ "http://www.mendeley.com/documents/?uuid=f6e14161-d48a-4fc4-bfde-4d59728c1905" ] } ], "mendeley" : { "formattedCitation" : "Berkhof, \u201cIntroduction to the New Testament,\u201d 170.", "plainTextFormattedCitation" : "Berkhof, \u201cIntroduction to the New Testament,\u201d 170.", "previouslyFormattedCitation" : "Berkhof, \u201cIntroduction to the New Testament,\u201d 170." }, "properties" : { "noteIndex" : 7 }, "schema" : "https://github.com/citation-style-language/schema/raw/master/csl-citation.json" }</w:instrText>
+        <w:instrText>ADDIN CSL_CITATION { "citationItems" : [ { "id" : "ITEM-1", "itemData" : { "ISBN" : "978-1-948648-58-5", "author" : [ { "dropping-particle" : "", "family" : "Berkhof", "given" : "Louis", "non-dropping-particle" : "", "parse-names" : false, "suffix" : "" } ], "container-title" : "Library", "id" : "ITEM-1", "issued" : { "date-parts" : [ [ "2004" ] ] }, "page" : "1-201", "title" : "Introduction to the New Testament", "type" : "article-journal" }, "locator" : "170", "uris" : [ "http://www.mendeley.com/documents/?uuid=f6e14161-d48a-4fc4-bfde-4d59728c1905" ] } ], "mendeley" : { "formattedCitation" : "Berkhof, \u201cIntroduction to the New Testament,\u201d 170.", "plainTextFormattedCitation" : "Berkhof, \u201cIntroduction to the New Testament,\u201d 170.", "previouslyFormattedCitation" : "Louis Berkhof, \u201cIntroduction to the New Testament,\u201d &lt;i&gt;Library&lt;/i&gt; (2004): 170." }, "properties" : { "noteIndex" : 7 }, "schema" : "https://github.com/citation-style-language/schema/raw/master/csl-citation.json" }</w:instrText>
       </w:r>
       <w:r>
         <w:fldChar w:fldCharType="separate"/>
@@ -42921,7 +45838,7 @@
         <w:fldChar w:fldCharType="begin" w:fldLock="1"/>
       </w:r>
       <w:r>
-        <w:instrText>ADDIN CSL_CITATION { "citationItems" : [ { "id" : "ITEM-1", "itemData" : { "author" : [ { "dropping-particle" : "", "family" : "Sibarani", "given" : "Yosua", "non-dropping-particle" : "", "parse-names" : false, "suffix" : "" } ], "id" : "ITEM-1", "issued" : { "date-parts" : [ [ "2019" ] ] }, "number-of-pages" : "101", "publisher" : "STT HAPPY FAMILY", "publisher-place" : "Surabaya", "title" : "Pengtantar Perjanjian Baru", "type" : "book" }, "locator" : "87", "uris" : [ "http://www.mendeley.com/documents/?uuid=5f923158-a775-4606-8104-e84340a289dc" ] } ], "mendeley" : { "formattedCitation" : "Sibarani, &lt;i&gt;Pengtantar Perjanjian Baru&lt;/i&gt;, 87.", "plainTextFormattedCitation" : "Sibarani, Pengtantar Perjanjian Baru, 87.", "previouslyFormattedCitation" : "Sibarani, &lt;i&gt;Pengtantar Perjanjian Baru&lt;/i&gt;, 87." }, "properties" : { "noteIndex" : 9 }, "schema" : "https://github.com/citation-style-language/schema/raw/master/csl-citation.json" }</w:instrText>
+        <w:instrText>ADDIN CSL_CITATION { "citationItems" : [ { "id" : "ITEM-1", "itemData" : { "author" : [ { "dropping-particle" : "", "family" : "Sibarani", "given" : "Yosua", "non-dropping-particle" : "", "parse-names" : false, "suffix" : "" } ], "id" : "ITEM-1", "issued" : { "date-parts" : [ [ "2019" ] ] }, "number-of-pages" : "101", "publisher" : "STT HAPPY FAMILY", "publisher-place" : "Surabaya", "title" : "Pengtantar Perjanjian Baru", "type" : "book" }, "locator" : "87", "uris" : [ "http://www.mendeley.com/documents/?uuid=5f923158-a775-4606-8104-e84340a289dc" ] } ], "mendeley" : { "formattedCitation" : "Sibarani, &lt;i&gt;Pengtantar Perjanjian Baru&lt;/i&gt;, 87.", "plainTextFormattedCitation" : "Sibarani, Pengtantar Perjanjian Baru, 87.", "previouslyFormattedCitation" : "Yosua Sibarani, &lt;i&gt;Pengtantar Perjanjian Baru&lt;/i&gt; (Surabaya: STT HAPPY FAMILY, 2019), 87." }, "properties" : { "noteIndex" : 9 }, "schema" : "https://github.com/citation-style-language/schema/raw/master/csl-citation.json" }</w:instrText>
       </w:r>
       <w:r>
         <w:fldChar w:fldCharType="separate"/>
@@ -43163,7 +46080,7 @@
         <w:fldChar w:fldCharType="begin" w:fldLock="1"/>
       </w:r>
       <w:r>
-        <w:instrText>ADDIN CSL_CITATION { "citationItems" : [ { "id" : "ITEM-1", "itemData" : { "ISBN" : "978-979-415-905-7", "author" : [ { "dropping-particle" : "", "family" : "Drane", "given" : "John", "non-dropping-particle" : "", "parse-names" : false, "suffix" : "" } ], "id" : "ITEM-1", "issued" : { "date-parts" : [ [ "2012" ] ] }, "number-of-pages" : "527", "publisher" : "BPK Gunung Mulia", "publisher-place" : "Jakarta", "title" : "Memahami Perjanjian Baru: pengantar historis-teologis", "type" : "book" }, "locator" : "521", "uris" : [ "http://www.mendeley.com/documents/?uuid=daffb27c-f8c7-43fd-927b-00f5dd598a0b" ] } ], "mendeley" : { "formattedCitation" : "Drane, &lt;i&gt;Memahami Perjanjian Baru: pengantar historis-teologis&lt;/i&gt;, 521.", "plainTextFormattedCitation" : "Drane, Memahami Perjanjian Baru: pengantar historis-teologis, 521.", "previouslyFormattedCitation" : "Drane, &lt;i&gt;Memahami Perjanjian Baru: pengantar historis-teologis&lt;/i&gt;, 521." }, "properties" : { "noteIndex" : 10 }, "schema" : "https://github.com/citation-style-language/schema/raw/master/csl-citation.json" }</w:instrText>
+        <w:instrText>ADDIN CSL_CITATION { "citationItems" : [ { "id" : "ITEM-1", "itemData" : { "ISBN" : "978-979-415-905-7", "author" : [ { "dropping-particle" : "", "family" : "Drane", "given" : "John", "non-dropping-particle" : "", "parse-names" : false, "suffix" : "" } ], "id" : "ITEM-1", "issued" : { "date-parts" : [ [ "2012" ] ] }, "number-of-pages" : "527", "publisher" : "BPK Gunung Mulia", "publisher-place" : "Jakarta", "title" : "Memahami Perjanjian Baru: pengantar historis-teologis", "type" : "book" }, "locator" : "521", "uris" : [ "http://www.mendeley.com/documents/?uuid=daffb27c-f8c7-43fd-927b-00f5dd598a0b" ] } ], "mendeley" : { "formattedCitation" : "Drane, &lt;i&gt;Memahami Perjanjian Baru: pengantar historis-teologis&lt;/i&gt;, 521.", "plainTextFormattedCitation" : "Drane, Memahami Perjanjian Baru: pengantar historis-teologis, 521.", "previouslyFormattedCitation" : "John Drane, &lt;i&gt;Memahami Perjanjian Baru: pengantar historis-teologis&lt;/i&gt; (Jakarta: BPK Gunung Mulia, 2012), 521." }, "properties" : { "noteIndex" : 10 }, "schema" : "https://github.com/citation-style-language/schema/raw/master/csl-citation.json" }</w:instrText>
       </w:r>
       <w:r>
         <w:fldChar w:fldCharType="separate"/>
@@ -43265,7 +46182,7 @@
         <w:fldChar w:fldCharType="begin" w:fldLock="1"/>
       </w:r>
       <w:r>
-        <w:instrText>ADDIN CSL_CITATION { "citationItems" : [ { "id" : "ITEM-1", "itemData" : { "author" : [ { "dropping-particle" : "", "family" : "Sibarani", "given" : "Yosua", "non-dropping-particle" : "", "parse-names" : false, "suffix" : "" } ], "id" : "ITEM-1", "issued" : { "date-parts" : [ [ "2019" ] ] }, "number-of-pages" : "101", "publisher" : "STT HAPPY FAMILY", "publisher-place" : "Surabaya", "title" : "Pengtantar Perjanjian Baru", "type" : "book" }, "locator" : "88", "uris" : [ "http://www.mendeley.com/documents/?uuid=5f923158-a775-4606-8104-e84340a289dc" ] } ], "mendeley" : { "formattedCitation" : "Sibarani, &lt;i&gt;Pengtantar Perjanjian Baru&lt;/i&gt;, 88.", "plainTextFormattedCitation" : "Sibarani, Pengtantar Perjanjian Baru, 88.", "previouslyFormattedCitation" : "Sibarani, &lt;i&gt;Pengtantar Perjanjian Baru&lt;/i&gt;, 88." }, "properties" : { "noteIndex" : 10 }, "schema" : "https://github.com/citation-style-language/schema/raw/master/csl-citation.json" }</w:instrText>
+        <w:instrText>ADDIN CSL_CITATION { "citationItems" : [ { "id" : "ITEM-1", "itemData" : { "author" : [ { "dropping-particle" : "", "family" : "Sibarani", "given" : "Yosua", "non-dropping-particle" : "", "parse-names" : false, "suffix" : "" } ], "id" : "ITEM-1", "issued" : { "date-parts" : [ [ "2019" ] ] }, "number-of-pages" : "101", "publisher" : "STT HAPPY FAMILY", "publisher-place" : "Surabaya", "title" : "Pengtantar Perjanjian Baru", "type" : "book" }, "locator" : "88", "uris" : [ "http://www.mendeley.com/documents/?uuid=5f923158-a775-4606-8104-e84340a289dc" ] } ], "mendeley" : { "formattedCitation" : "Sibarani, &lt;i&gt;Pengtantar Perjanjian Baru&lt;/i&gt;, 88.", "plainTextFormattedCitation" : "Sibarani, Pengtantar Perjanjian Baru, 88.", "previouslyFormattedCitation" : "Yosua Sibarani, &lt;i&gt;Pengtantar Perjanjian Baru&lt;/i&gt; (Surabaya: STT HAPPY FAMILY, 2019), 88." }, "properties" : { "noteIndex" : 10 }, "schema" : "https://github.com/citation-style-language/schema/raw/master/csl-citation.json" }</w:instrText>
       </w:r>
       <w:r>
         <w:fldChar w:fldCharType="separate"/>
@@ -43782,7 +46699,7 @@
         <w:fldChar w:fldCharType="begin" w:fldLock="1"/>
       </w:r>
       <w:r>
-        <w:instrText>ADDIN CSL_CITATION { "citationItems" : [ { "id" : "ITEM-1", "itemData" : { "id" : "ITEM-1", "issued" : { "date-parts" : [ [ "2010" ] ] }, "publisher" : "Gandum Mas", "publisher-place" : "Malang", "title" : "POLA HIDUP KRISTEN Penerapan Praktis", "type" : "book" }, "locator" : "9", "uris" : [ "http://www.mendeley.com/documents/?uuid=3da5ff26-5ff6-4fbd-b201-c098093777a8" ] } ], "mendeley" : { "formattedCitation" : "&lt;i&gt;POLA HIDUP KRISTEN Penerapan Praktis&lt;/i&gt;, 9.", "plainTextFormattedCitation" : "POLA HIDUP KRISTEN Penerapan Praktis, 9.", "previouslyFormattedCitation" : "&lt;i&gt;POLA HIDUP KRISTEN Penerapan Praktis&lt;/i&gt; (Malang: Gandum Mas, 2010), 9." }, "properties" : { "noteIndex" : 18 }, "schema" : "https://github.com/citation-style-language/schema/raw/master/csl-citation.json" }</w:instrText>
+        <w:instrText>ADDIN CSL_CITATION { "citationItems" : [ { "id" : "ITEM-1", "itemData" : { "id" : "ITEM-1", "issued" : { "date-parts" : [ [ "2010" ] ] }, "publisher" : "Gandum Mas", "publisher-place" : "Malang", "title" : "POLA HIDUP KRISTEN Penerapan Praktis", "type" : "book" }, "locator" : "9", "uris" : [ "http://www.mendeley.com/documents/?uuid=3da5ff26-5ff6-4fbd-b201-c098093777a8" ] } ], "mendeley" : { "formattedCitation" : "&lt;i&gt;POLA HIDUP KRISTEN Penerapan Praktis&lt;/i&gt;, 9.", "plainTextFormattedCitation" : "POLA HIDUP KRISTEN Penerapan Praktis, 9.", "previouslyFormattedCitation" : "&lt;i&gt;POLA HIDUP KRISTEN Penerapan Praktis&lt;/i&gt;, 9." }, "properties" : { "noteIndex" : 18 }, "schema" : "https://github.com/citation-style-language/schema/raw/master/csl-citation.json" }</w:instrText>
       </w:r>
       <w:r>
         <w:fldChar w:fldCharType="separate"/>
@@ -43878,7 +46795,7 @@
         <w:fldChar w:fldCharType="begin" w:fldLock="1"/>
       </w:r>
       <w:r>
-        <w:instrText>ADDIN CSL_CITATION { "citationItems" : [ { "id" : "ITEM-1", "itemData" : { "id" : "ITEM-1", "issued" : { "date-parts" : [ [ "2010" ] ] }, "publisher" : "Gandum Mas", "publisher-place" : "Malang", "title" : "POLA HIDUP KRISTEN Penerapan Praktis", "type" : "book" }, "locator" : "46", "uris" : [ "http://www.mendeley.com/documents/?uuid=3da5ff26-5ff6-4fbd-b201-c098093777a8" ] } ], "mendeley" : { "formattedCitation" : "&lt;i&gt;POLA HIDUP KRISTEN Penerapan Praktis&lt;/i&gt; (Malang: Gandum Mas, 2010), 46.", "plainTextFormattedCitation" : "POLA HIDUP KRISTEN Penerapan Praktis (Malang: Gandum Mas, 2010), 46." }, "properties" : { "noteIndex" : 20 }, "schema" : "https://github.com/citation-style-language/schema/raw/master/csl-citation.json" }</w:instrText>
+        <w:instrText>ADDIN CSL_CITATION { "citationItems" : [ { "id" : "ITEM-1", "itemData" : { "id" : "ITEM-1", "issued" : { "date-parts" : [ [ "2010" ] ] }, "publisher" : "Gandum Mas", "publisher-place" : "Malang", "title" : "POLA HIDUP KRISTEN Penerapan Praktis", "type" : "book" }, "locator" : "46", "uris" : [ "http://www.mendeley.com/documents/?uuid=3da5ff26-5ff6-4fbd-b201-c098093777a8" ] } ], "mendeley" : { "formattedCitation" : "&lt;i&gt;POLA HIDUP KRISTEN Penerapan Praktis&lt;/i&gt;, 46.", "plainTextFormattedCitation" : "POLA HIDUP KRISTEN Penerapan Praktis, 46.", "previouslyFormattedCitation" : "&lt;i&gt;POLA HIDUP KRISTEN Penerapan Praktis&lt;/i&gt;, 46." }, "properties" : { "noteIndex" : 20 }, "schema" : "https://github.com/citation-style-language/schema/raw/master/csl-citation.json" }</w:instrText>
       </w:r>
       <w:r>
         <w:fldChar w:fldCharType="separate"/>
@@ -43894,7 +46811,58 @@
         <w:rPr>
           <w:noProof/>
         </w:rPr>
-        <w:t xml:space="preserve"> (Malang: Gandum Mas, 2010), 46.</w:t>
+        <w:t>, 46.</w:t>
+      </w:r>
+      <w:r>
+        <w:fldChar w:fldCharType="end"/>
+      </w:r>
+    </w:p>
+  </w:footnote>
+  <w:footnote w:id="39">
+    <w:p>
+      <w:pPr>
+        <w:pStyle w:val="FootnoteText"/>
+        <w:ind w:firstLine="720"/>
+        <w:rPr>
+          <w:lang w:val="en-US"/>
+        </w:rPr>
+      </w:pPr>
+      <w:r>
+        <w:rPr>
+          <w:rStyle w:val="FootnoteReference"/>
+        </w:rPr>
+        <w:footnoteRef/>
+      </w:r>
+      <w:r>
+        <w:t xml:space="preserve"> </w:t>
+      </w:r>
+      <w:r>
+        <w:fldChar w:fldCharType="begin" w:fldLock="1"/>
+      </w:r>
+      <w:r>
+        <w:instrText>ADDIN CSL_CITATION { "citationItems" : [ { "id" : "ITEM-1", "itemData" : { "ISBN" : "978-1-62245-595-9", "author" : [ { "dropping-particle" : "", "family" : "Ryle", "given" : "J. C.", "non-dropping-particle" : "", "parse-names" : false, "suffix" : "" } ], "id" : "ITEM-1", "issued" : { "date-parts" : [ [ "2019" ] ] }, "publisher" : "Aneko Press", "publisher-place" : "Abbotsford", "title" : "Holiness", "type" : "book" }, "locator" : "127", "uris" : [ "http://www.mendeley.com/documents/?uuid=a08c3a1f-3888-4ea2-a481-46b0bbe8a81b" ] } ], "mendeley" : { "formattedCitation" : "J. C. Ryle, &lt;i&gt;Holiness&lt;/i&gt; (Abbotsford: Aneko Press, 2019), 127.", "plainTextFormattedCitation" : "J. C. Ryle, Holiness (Abbotsford: Aneko Press, 2019), 127." }, "properties" : { "noteIndex" : 20 }, "schema" : "https://github.com/citation-style-language/schema/raw/master/csl-citation.json" }</w:instrText>
+      </w:r>
+      <w:r>
+        <w:fldChar w:fldCharType="separate"/>
+      </w:r>
+      <w:r>
+        <w:rPr>
+          <w:noProof/>
+        </w:rPr>
+        <w:t xml:space="preserve">J. C. Ryle, </w:t>
+      </w:r>
+      <w:r>
+        <w:rPr>
+          <w:i/>
+          <w:noProof/>
+        </w:rPr>
+        <w:t>Holiness</w:t>
+      </w:r>
+      <w:r>
+        <w:rPr>
+          <w:noProof/>
+        </w:rPr>
+        <w:t xml:space="preserve"> (Abbotsford: Aneko Press, 2019), 127.</w:t>
       </w:r>
       <w:r>
         <w:fldChar w:fldCharType="end"/>

</xml_diff>